<commit_message>
done all things for EN, try to remove History folder from git stage
</commit_message>
<xml_diff>
--- a/EN/Explanatory_note_Sokolov_master.docx
+++ b/EN/Explanatory_note_Sokolov_master.docx
@@ -208,6 +208,7 @@
     </w:p>
     <w:p>
       <w:pPr>
+        <w:ind w:hanging="142"/>
         <w:jc w:val="center"/>
         <w:rPr>
           <w:sz w:val="28"/>
@@ -2337,14 +2338,9 @@
           <w:pPr>
             <w:pStyle w:val="11"/>
             <w:rPr>
-              <w:rFonts w:asciiTheme="minorHAnsi" w:eastAsiaTheme="minorEastAsia" w:hAnsiTheme="minorHAnsi"/>
               <w:b w:val="0"/>
               <w:bCs w:val="0"/>
-              <w:caps w:val="0"/>
               <w:noProof/>
-              <w:sz w:val="22"/>
-              <w:szCs w:val="22"/>
-              <w:lang w:val="ru-BY" w:eastAsia="ru-BY"/>
             </w:rPr>
           </w:pPr>
           <w:hyperlink w:anchor="_Toc58436680" w:history="1">
@@ -2420,6 +2416,183 @@
               <w:fldChar w:fldCharType="end"/>
             </w:r>
           </w:hyperlink>
+        </w:p>
+        <w:p>
+          <w:pPr>
+            <w:pStyle w:val="11"/>
+            <w:rPr>
+              <w:b w:val="0"/>
+              <w:bCs w:val="0"/>
+              <w:noProof/>
+            </w:rPr>
+          </w:pPr>
+          <w:hyperlink w:anchor="_Toc58436680" w:history="1">
+            <w:r>
+              <w:rPr>
+                <w:rStyle w:val="a5"/>
+                <w:b w:val="0"/>
+                <w:bCs w:val="0"/>
+                <w:noProof/>
+              </w:rPr>
+              <w:t xml:space="preserve">приложение </w:t>
+            </w:r>
+            <w:r>
+              <w:rPr>
+                <w:rStyle w:val="a5"/>
+                <w:b w:val="0"/>
+                <w:bCs w:val="0"/>
+                <w:noProof/>
+              </w:rPr>
+              <w:t>Б</w:t>
+            </w:r>
+            <w:r>
+              <w:rPr>
+                <w:b w:val="0"/>
+                <w:bCs w:val="0"/>
+                <w:noProof/>
+                <w:webHidden/>
+              </w:rPr>
+              <w:tab/>
+            </w:r>
+            <w:r>
+              <w:rPr>
+                <w:b w:val="0"/>
+                <w:bCs w:val="0"/>
+                <w:noProof/>
+                <w:webHidden/>
+              </w:rPr>
+              <w:fldChar w:fldCharType="begin"/>
+            </w:r>
+            <w:r>
+              <w:rPr>
+                <w:b w:val="0"/>
+                <w:bCs w:val="0"/>
+                <w:noProof/>
+                <w:webHidden/>
+              </w:rPr>
+              <w:instrText xml:space="preserve"> PAGEREF _Toc58436680 \h </w:instrText>
+            </w:r>
+            <w:r>
+              <w:rPr>
+                <w:b w:val="0"/>
+                <w:bCs w:val="0"/>
+                <w:noProof/>
+                <w:webHidden/>
+              </w:rPr>
+            </w:r>
+            <w:r>
+              <w:rPr>
+                <w:b w:val="0"/>
+                <w:bCs w:val="0"/>
+                <w:noProof/>
+                <w:webHidden/>
+              </w:rPr>
+              <w:fldChar w:fldCharType="separate"/>
+            </w:r>
+            <w:r>
+              <w:rPr>
+                <w:b w:val="0"/>
+                <w:bCs w:val="0"/>
+                <w:noProof/>
+                <w:webHidden/>
+              </w:rPr>
+              <w:t>2</w:t>
+            </w:r>
+            <w:r>
+              <w:rPr>
+                <w:b w:val="0"/>
+                <w:bCs w:val="0"/>
+                <w:noProof/>
+                <w:webHidden/>
+              </w:rPr>
+              <w:fldChar w:fldCharType="end"/>
+            </w:r>
+          </w:hyperlink>
+          <w:r>
+            <w:rPr>
+              <w:b w:val="0"/>
+              <w:bCs w:val="0"/>
+              <w:noProof/>
+            </w:rPr>
+            <w:t>9</w:t>
+          </w:r>
+        </w:p>
+        <w:p>
+          <w:pPr>
+            <w:pStyle w:val="11"/>
+            <w:rPr>
+              <w:b w:val="0"/>
+              <w:bCs w:val="0"/>
+              <w:noProof/>
+            </w:rPr>
+          </w:pPr>
+          <w:r>
+            <w:rPr>
+              <w:sz w:val="24"/>
+              <w:szCs w:val="24"/>
+            </w:rPr>
+            <w:fldChar w:fldCharType="end"/>
+          </w:r>
+          <w:r>
+            <w:rPr>
+              <w:b w:val="0"/>
+              <w:bCs w:val="0"/>
+              <w:noProof/>
+            </w:rPr>
+            <w:t>приложение В</w:t>
+          </w:r>
+          <w:r>
+            <w:rPr>
+              <w:b w:val="0"/>
+              <w:bCs w:val="0"/>
+              <w:noProof/>
+              <w:webHidden/>
+            </w:rPr>
+            <w:tab/>
+          </w:r>
+          <w:r>
+            <w:rPr>
+              <w:b w:val="0"/>
+              <w:bCs w:val="0"/>
+              <w:noProof/>
+            </w:rPr>
+            <w:t>31</w:t>
+          </w:r>
+        </w:p>
+        <w:p>
+          <w:pPr>
+            <w:pStyle w:val="11"/>
+            <w:rPr>
+              <w:b w:val="0"/>
+              <w:bCs w:val="0"/>
+              <w:noProof/>
+            </w:rPr>
+          </w:pPr>
+          <w:r>
+            <w:rPr>
+              <w:b w:val="0"/>
+              <w:bCs w:val="0"/>
+              <w:noProof/>
+            </w:rPr>
+            <w:t>приложение Г</w:t>
+          </w:r>
+          <w:r>
+            <w:rPr>
+              <w:b w:val="0"/>
+              <w:bCs w:val="0"/>
+              <w:noProof/>
+              <w:webHidden/>
+            </w:rPr>
+            <w:tab/>
+          </w:r>
+          <w:r>
+            <w:rPr>
+              <w:b w:val="0"/>
+              <w:bCs w:val="0"/>
+              <w:noProof/>
+            </w:rPr>
+            <w:t>??</w:t>
+          </w:r>
         </w:p>
         <w:p>
           <w:pPr>
@@ -2429,13 +2602,6 @@
               <w:szCs w:val="24"/>
             </w:rPr>
           </w:pPr>
-          <w:r>
-            <w:rPr>
-              <w:sz w:val="24"/>
-              <w:szCs w:val="24"/>
-            </w:rPr>
-            <w:fldChar w:fldCharType="end"/>
-          </w:r>
         </w:p>
       </w:sdtContent>
     </w:sdt>
@@ -2962,23 +3128,7 @@
           <w:sz w:val="28"/>
           <w:szCs w:val="28"/>
         </w:rPr>
-        <w:t xml:space="preserve">Одним из важнейших факторов при разработке устройства является климатический фактор. Невозможно создать корректно работающее устройство, не зная условий эксплуатации. Разрабатываемая плата будет находиться в устройстве с </w:t>
-      </w:r>
-      <w:proofErr w:type="spellStart"/>
-      <w:r>
-        <w:rPr>
-          <w:sz w:val="28"/>
-          <w:szCs w:val="28"/>
-        </w:rPr>
-        <w:t>всеклиматическим</w:t>
-      </w:r>
-      <w:proofErr w:type="spellEnd"/>
-      <w:r>
-        <w:rPr>
-          <w:sz w:val="28"/>
-          <w:szCs w:val="28"/>
-        </w:rPr>
-        <w:t xml:space="preserve"> исполнением для суши и моря и размещенном в отапливаемых помещениях с искусственным климатом. Значения температур окружающего воздуха для данного климатического исполнения, следующие:</w:t>
+        <w:t>Одним из важнейших факторов при разработке устройства является климатический фактор. Невозможно создать корректно работающее устройство, не зная условий эксплуатации. Разрабатываемая плата будет находиться в устройстве с всеклиматическим исполнением для суши и моря и размещенном в отапливаемых помещениях с искусственным климатом. Значения температур окружающего воздуха для данного климатического исполнения, следующие:</w:t>
       </w:r>
     </w:p>
     <w:p>
@@ -3056,7 +3206,21 @@
           <w:sz w:val="28"/>
           <w:szCs w:val="28"/>
         </w:rPr>
-        <w:t>- среднее значение +20</w:t>
+        <w:t>- среднее значение +</w:t>
+      </w:r>
+      <w:r>
+        <w:rPr>
+          <w:sz w:val="28"/>
+          <w:szCs w:val="28"/>
+        </w:rPr>
+        <w:t>4</w:t>
+      </w:r>
+      <w:r>
+        <w:rPr>
+          <w:sz w:val="28"/>
+          <w:szCs w:val="28"/>
+        </w:rPr>
+        <w:t>0</w:t>
       </w:r>
       <w:r>
         <w:rPr>
@@ -3124,23 +3288,13 @@
         </w:rPr>
         <w:t xml:space="preserve">Данная схема представляет собой часть главной схемы монитора </w:t>
       </w:r>
-      <w:proofErr w:type="spellStart"/>
       <w:r>
         <w:rPr>
           <w:sz w:val="28"/>
           <w:szCs w:val="28"/>
           <w:lang w:val="ru-BY"/>
         </w:rPr>
-        <w:t>ViewSonic</w:t>
-      </w:r>
-      <w:proofErr w:type="spellEnd"/>
-      <w:r>
-        <w:rPr>
-          <w:sz w:val="28"/>
-          <w:szCs w:val="28"/>
-          <w:lang w:val="ru-BY"/>
-        </w:rPr>
-        <w:t xml:space="preserve"> VA930-1</w:t>
+        <w:t>ViewSonic VA930-1</w:t>
       </w:r>
       <w:r>
         <w:rPr>
@@ -3352,88 +3506,14 @@
         </w:rPr>
         <w:t xml:space="preserve"> (</w:t>
       </w:r>
-      <w:proofErr w:type="spellStart"/>
       <w:r>
         <w:rPr>
           <w:sz w:val="28"/>
           <w:szCs w:val="28"/>
           <w:lang w:val="ru-BY"/>
         </w:rPr>
-        <w:t>Low</w:t>
-      </w:r>
-      <w:proofErr w:type="spellEnd"/>
-      <w:r>
-        <w:rPr>
-          <w:sz w:val="28"/>
-          <w:szCs w:val="28"/>
-          <w:lang w:val="ru-BY"/>
-        </w:rPr>
-        <w:t xml:space="preserve"> </w:t>
-      </w:r>
-      <w:proofErr w:type="spellStart"/>
-      <w:r>
-        <w:rPr>
-          <w:sz w:val="28"/>
-          <w:szCs w:val="28"/>
-          <w:lang w:val="ru-BY"/>
-        </w:rPr>
-        <w:t>Profile</w:t>
-      </w:r>
-      <w:proofErr w:type="spellEnd"/>
-      <w:r>
-        <w:rPr>
-          <w:sz w:val="28"/>
-          <w:szCs w:val="28"/>
-          <w:lang w:val="ru-BY"/>
-        </w:rPr>
-        <w:t xml:space="preserve"> </w:t>
-      </w:r>
-      <w:proofErr w:type="spellStart"/>
-      <w:r>
-        <w:rPr>
-          <w:sz w:val="28"/>
-          <w:szCs w:val="28"/>
-          <w:lang w:val="ru-BY"/>
-        </w:rPr>
-        <w:t>Quad</w:t>
-      </w:r>
-      <w:proofErr w:type="spellEnd"/>
-      <w:r>
-        <w:rPr>
-          <w:sz w:val="28"/>
-          <w:szCs w:val="28"/>
-          <w:lang w:val="ru-BY"/>
-        </w:rPr>
-        <w:t xml:space="preserve"> </w:t>
-      </w:r>
-      <w:proofErr w:type="spellStart"/>
-      <w:r>
-        <w:rPr>
-          <w:sz w:val="28"/>
-          <w:szCs w:val="28"/>
-          <w:lang w:val="ru-BY"/>
-        </w:rPr>
-        <w:t>Flat</w:t>
-      </w:r>
-      <w:proofErr w:type="spellEnd"/>
-      <w:r>
-        <w:rPr>
-          <w:sz w:val="28"/>
-          <w:szCs w:val="28"/>
-          <w:lang w:val="ru-BY"/>
-        </w:rPr>
-        <w:t xml:space="preserve"> </w:t>
-      </w:r>
-      <w:proofErr w:type="spellStart"/>
-      <w:r>
-        <w:rPr>
-          <w:sz w:val="28"/>
-          <w:szCs w:val="28"/>
-          <w:lang w:val="ru-BY"/>
-        </w:rPr>
-        <w:t>Package</w:t>
-      </w:r>
-      <w:proofErr w:type="spellEnd"/>
+        <w:t>Low Profile Quad Flat Package</w:t>
+      </w:r>
       <w:r>
         <w:rPr>
           <w:sz w:val="28"/>
@@ -3483,7 +3563,6 @@
         </w:rPr>
         <w:t xml:space="preserve">Микросхема производства </w:t>
       </w:r>
-      <w:proofErr w:type="spellStart"/>
       <w:r>
         <w:rPr>
           <w:sz w:val="28"/>
@@ -3492,7 +3571,6 @@
         </w:rPr>
         <w:t>SmartASIC</w:t>
       </w:r>
-      <w:proofErr w:type="spellEnd"/>
       <w:r>
         <w:rPr>
           <w:sz w:val="28"/>
@@ -3570,72 +3648,8 @@
           <w:szCs w:val="28"/>
           <w:lang w:val="ru-BY"/>
         </w:rPr>
-        <w:t xml:space="preserve"> </w:t>
-      </w:r>
-      <w:proofErr w:type="spellStart"/>
-      <w:r>
-        <w:rPr>
-          <w:sz w:val="28"/>
-          <w:szCs w:val="28"/>
-          <w:lang w:val="ru-BY"/>
-        </w:rPr>
-        <w:t>Profile</w:t>
-      </w:r>
-      <w:proofErr w:type="spellEnd"/>
-      <w:r>
-        <w:rPr>
-          <w:sz w:val="28"/>
-          <w:szCs w:val="28"/>
-          <w:lang w:val="ru-BY"/>
-        </w:rPr>
-        <w:t xml:space="preserve"> </w:t>
-      </w:r>
-      <w:proofErr w:type="spellStart"/>
-      <w:r>
-        <w:rPr>
-          <w:sz w:val="28"/>
-          <w:szCs w:val="28"/>
-          <w:lang w:val="ru-BY"/>
-        </w:rPr>
-        <w:t>Quad</w:t>
-      </w:r>
-      <w:proofErr w:type="spellEnd"/>
-      <w:r>
-        <w:rPr>
-          <w:sz w:val="28"/>
-          <w:szCs w:val="28"/>
-          <w:lang w:val="ru-BY"/>
-        </w:rPr>
-        <w:t xml:space="preserve"> </w:t>
-      </w:r>
-      <w:proofErr w:type="spellStart"/>
-      <w:r>
-        <w:rPr>
-          <w:sz w:val="28"/>
-          <w:szCs w:val="28"/>
-          <w:lang w:val="ru-BY"/>
-        </w:rPr>
-        <w:t>Flat</w:t>
-      </w:r>
-      <w:proofErr w:type="spellEnd"/>
-      <w:r>
-        <w:rPr>
-          <w:sz w:val="28"/>
-          <w:szCs w:val="28"/>
-          <w:lang w:val="ru-BY"/>
-        </w:rPr>
-        <w:t xml:space="preserve"> </w:t>
-      </w:r>
-      <w:proofErr w:type="spellStart"/>
-      <w:r>
-        <w:rPr>
-          <w:sz w:val="28"/>
-          <w:szCs w:val="28"/>
-          <w:lang w:val="ru-BY"/>
-        </w:rPr>
-        <w:t>Package</w:t>
-      </w:r>
-      <w:proofErr w:type="spellEnd"/>
+        <w:t xml:space="preserve"> Profile Quad Flat Package</w:t>
+      </w:r>
       <w:r>
         <w:rPr>
           <w:sz w:val="28"/>
@@ -3728,23 +3742,7 @@
           <w:sz w:val="28"/>
           <w:szCs w:val="28"/>
         </w:rPr>
-        <w:t xml:space="preserve"> является передатчиком и содержит четыре 7-битных регистра сдвига с параллельной загрузкой и последовательным выходом, </w:t>
-      </w:r>
-      <w:proofErr w:type="spellStart"/>
-      <w:r>
-        <w:rPr>
-          <w:sz w:val="28"/>
-          <w:szCs w:val="28"/>
-        </w:rPr>
-        <w:t>семитактовый</w:t>
-      </w:r>
-      <w:proofErr w:type="spellEnd"/>
-      <w:r>
-        <w:rPr>
-          <w:sz w:val="28"/>
-          <w:szCs w:val="28"/>
-        </w:rPr>
-        <w:t xml:space="preserve"> синтезатор и пять низковольтных драйверов линии дифференциальной сигнализации (LVDS).</w:t>
+        <w:t xml:space="preserve"> является передатчиком и содержит четыре 7-битных регистра сдвига с параллельной загрузкой и последовательным выходом, семитактовый синтезатор и пять низковольтных драйверов линии дифференциальной сигнализации (LVDS).</w:t>
       </w:r>
       <w:r>
         <w:rPr>
@@ -3788,71 +3786,33 @@
         </w:rPr>
         <w:t xml:space="preserve"> </w:t>
       </w:r>
-      <w:proofErr w:type="spellStart"/>
       <w:r>
         <w:rPr>
           <w:sz w:val="28"/>
           <w:szCs w:val="28"/>
           <w:shd w:val="clear" w:color="auto" w:fill="FFFFFF"/>
         </w:rPr>
-        <w:t>dual</w:t>
-      </w:r>
-      <w:proofErr w:type="spellEnd"/>
+        <w:t>dual in-line package</w:t>
+      </w:r>
+      <w:r>
+        <w:rPr>
+          <w:sz w:val="28"/>
+        </w:rPr>
+        <w:t xml:space="preserve">) – </w:t>
+      </w:r>
+      <w:r>
+        <w:rPr>
+          <w:sz w:val="28"/>
+          <w:szCs w:val="28"/>
+        </w:rPr>
+        <w:t>это пр</w:t>
+      </w:r>
       <w:r>
         <w:rPr>
           <w:sz w:val="28"/>
           <w:szCs w:val="28"/>
           <w:shd w:val="clear" w:color="auto" w:fill="FFFFFF"/>
         </w:rPr>
-        <w:t xml:space="preserve"> </w:t>
-      </w:r>
-      <w:proofErr w:type="spellStart"/>
-      <w:r>
-        <w:rPr>
-          <w:sz w:val="28"/>
-          <w:szCs w:val="28"/>
-          <w:shd w:val="clear" w:color="auto" w:fill="FFFFFF"/>
-        </w:rPr>
-        <w:t>in-line</w:t>
-      </w:r>
-      <w:proofErr w:type="spellEnd"/>
-      <w:r>
-        <w:rPr>
-          <w:sz w:val="28"/>
-          <w:szCs w:val="28"/>
-          <w:shd w:val="clear" w:color="auto" w:fill="FFFFFF"/>
-        </w:rPr>
-        <w:t xml:space="preserve"> </w:t>
-      </w:r>
-      <w:proofErr w:type="spellStart"/>
-      <w:r>
-        <w:rPr>
-          <w:sz w:val="28"/>
-          <w:szCs w:val="28"/>
-          <w:shd w:val="clear" w:color="auto" w:fill="FFFFFF"/>
-        </w:rPr>
-        <w:t>package</w:t>
-      </w:r>
-      <w:proofErr w:type="spellEnd"/>
-      <w:r>
-        <w:rPr>
-          <w:sz w:val="28"/>
-        </w:rPr>
-        <w:t xml:space="preserve">) – </w:t>
-      </w:r>
-      <w:r>
-        <w:rPr>
-          <w:sz w:val="28"/>
-          <w:szCs w:val="28"/>
-        </w:rPr>
-        <w:t>это пр</w:t>
-      </w:r>
-      <w:r>
-        <w:rPr>
-          <w:sz w:val="28"/>
-          <w:szCs w:val="28"/>
-          <w:shd w:val="clear" w:color="auto" w:fill="FFFFFF"/>
-        </w:rPr>
         <w:t>ямоугольный корпус с двумя параллельными рядами контактов</w:t>
       </w:r>
       <w:r>
@@ -3866,7 +3826,7 @@
         <w:rPr>
           <w:sz w:val="28"/>
         </w:rPr>
-        <w:t xml:space="preserve">Допустимое напряжение питания 3.3 ± 0.3 В. Данная микросхема работает при температуре от 0 до + 70 </w:t>
+        <w:t xml:space="preserve">Допустимое напряжение питания 3.3 ± 0.3 В. Данная микросхема работает при температуре от 0 до +70 </w:t>
       </w:r>
       <w:r>
         <w:rPr>
@@ -4058,53 +4018,12 @@
         <w:spacing w:line="276" w:lineRule="auto"/>
         <w:ind w:firstLine="567"/>
       </w:pPr>
-      <w:proofErr w:type="spellStart"/>
-      <w:r>
-        <w:rPr>
-          <w:sz w:val="28"/>
-          <w:szCs w:val="28"/>
-        </w:rPr>
-        <w:t>AutoCAD</w:t>
-      </w:r>
-      <w:proofErr w:type="spellEnd"/>
-      <w:r>
-        <w:rPr>
-          <w:sz w:val="28"/>
-          <w:szCs w:val="28"/>
-        </w:rPr>
-        <w:t xml:space="preserve"> — двух- и трёхмерная система автоматизированного проектирования и черчения, разработанная компанией </w:t>
-      </w:r>
-      <w:proofErr w:type="spellStart"/>
-      <w:r>
-        <w:rPr>
-          <w:sz w:val="28"/>
-          <w:szCs w:val="28"/>
-        </w:rPr>
-        <w:t>Autodesk</w:t>
-      </w:r>
-      <w:proofErr w:type="spellEnd"/>
-      <w:r>
-        <w:rPr>
-          <w:sz w:val="28"/>
-          <w:szCs w:val="28"/>
-        </w:rPr>
-        <w:t xml:space="preserve">. Первая версия системы была выпущена в 1982 году. </w:t>
-      </w:r>
-      <w:proofErr w:type="spellStart"/>
-      <w:r>
-        <w:rPr>
-          <w:sz w:val="28"/>
-          <w:szCs w:val="28"/>
-        </w:rPr>
-        <w:t>AutoCAD</w:t>
-      </w:r>
-      <w:proofErr w:type="spellEnd"/>
-      <w:r>
-        <w:rPr>
-          <w:sz w:val="28"/>
-          <w:szCs w:val="28"/>
-        </w:rPr>
-        <w:t xml:space="preserve"> и специализированные приложения на его основе нашли широкое применение в машиностроении, строительстве, архитектуре и других отраслях промышленности [2]. </w:t>
+      <w:r>
+        <w:rPr>
+          <w:sz w:val="28"/>
+          <w:szCs w:val="28"/>
+        </w:rPr>
+        <w:t xml:space="preserve">AutoCAD — двух- и трёхмерная система автоматизированного проектирования и черчения, разработанная компанией Autodesk. Первая версия системы была выпущена в 1982 году. AutoCAD и специализированные приложения на его основе нашли широкое применение в машиностроении, строительстве, архитектуре и других отраслях промышленности [2]. </w:t>
       </w:r>
     </w:p>
     <w:p>
@@ -4126,25 +4045,7 @@
           <w:sz w:val="28"/>
           <w:shd w:val="clear" w:color="auto" w:fill="FFFFFF"/>
         </w:rPr>
-        <w:t xml:space="preserve">В рамках данного курсового проекта САПР </w:t>
-      </w:r>
-      <w:proofErr w:type="spellStart"/>
-      <w:r>
-        <w:rPr>
-          <w:color w:val="000000"/>
-          <w:sz w:val="28"/>
-          <w:shd w:val="clear" w:color="auto" w:fill="FFFFFF"/>
-        </w:rPr>
-        <w:t>AutoCАD</w:t>
-      </w:r>
-      <w:proofErr w:type="spellEnd"/>
-      <w:r>
-        <w:rPr>
-          <w:color w:val="000000"/>
-          <w:sz w:val="28"/>
-          <w:shd w:val="clear" w:color="auto" w:fill="FFFFFF"/>
-        </w:rPr>
-        <w:t xml:space="preserve"> была применена для доработки сборочного чертежа, представленного в приложении В. При этом были использованы базовые функции системы: масштабирование элементов, создание слоёв, выбора толщины и типа основных, тонких и осевых линий. Важной особенность </w:t>
+        <w:t xml:space="preserve">В рамках данного курсового проекта САПР AutoCАD была применена для доработки сборочного чертежа, представленного в приложении В. При этом были использованы базовые функции системы: масштабирование элементов, создание слоёв, выбора толщины и типа основных, тонких и осевых линий. Важной особенность </w:t>
       </w:r>
       <w:r>
         <w:rPr>
@@ -4229,25 +4130,7 @@
           <w:sz w:val="28"/>
           <w:shd w:val="clear" w:color="auto" w:fill="FFFFFF"/>
         </w:rPr>
-        <w:t xml:space="preserve"> и импортированы в </w:t>
-      </w:r>
-      <w:proofErr w:type="spellStart"/>
-      <w:r>
-        <w:rPr>
-          <w:color w:val="000000"/>
-          <w:sz w:val="28"/>
-          <w:shd w:val="clear" w:color="auto" w:fill="FFFFFF"/>
-        </w:rPr>
-        <w:t>AutoCAD</w:t>
-      </w:r>
-      <w:proofErr w:type="spellEnd"/>
-      <w:r>
-        <w:rPr>
-          <w:color w:val="000000"/>
-          <w:sz w:val="28"/>
-          <w:shd w:val="clear" w:color="auto" w:fill="FFFFFF"/>
-        </w:rPr>
-        <w:t xml:space="preserve"> для их доработки.</w:t>
+        <w:t xml:space="preserve"> и импортированы в AutoCAD для их доработки.</w:t>
       </w:r>
     </w:p>
     <w:p>
@@ -4312,7 +4195,6 @@
           <w:shd w:val="clear" w:color="auto" w:fill="FFFFFF"/>
         </w:rPr>
       </w:pPr>
-      <w:proofErr w:type="spellStart"/>
       <w:r>
         <w:rPr>
           <w:color w:val="222222"/>
@@ -4321,7 +4203,6 @@
         </w:rPr>
         <w:t>Altium</w:t>
       </w:r>
-      <w:proofErr w:type="spellEnd"/>
       <w:r>
         <w:rPr>
           <w:color w:val="222222"/>
@@ -4330,7 +4211,6 @@
         </w:rPr>
         <w:t xml:space="preserve"> </w:t>
       </w:r>
-      <w:proofErr w:type="spellStart"/>
       <w:r>
         <w:rPr>
           <w:color w:val="222222"/>
@@ -4339,7 +4219,6 @@
         </w:rPr>
         <w:t>Designer</w:t>
       </w:r>
-      <w:proofErr w:type="spellEnd"/>
       <w:r>
         <w:rPr>
           <w:color w:val="222222"/>
@@ -4408,7 +4287,6 @@
         </w:rPr>
         <w:t xml:space="preserve">автоматизированного проектирования радиоэлектронных средств, разработанная австралийской компанией </w:t>
       </w:r>
-      <w:proofErr w:type="spellStart"/>
       <w:r>
         <w:rPr>
           <w:sz w:val="28"/>
@@ -4417,7 +4295,6 @@
         </w:rPr>
         <w:t>Altium</w:t>
       </w:r>
-      <w:proofErr w:type="spellEnd"/>
       <w:r>
         <w:rPr>
           <w:color w:val="202122"/>
@@ -4504,61 +4381,7 @@
           <w:sz w:val="28"/>
           <w:szCs w:val="28"/>
         </w:rPr>
-        <w:t xml:space="preserve">В состав программного комплекса </w:t>
-      </w:r>
-      <w:proofErr w:type="spellStart"/>
-      <w:r>
-        <w:rPr>
-          <w:color w:val="222222"/>
-          <w:sz w:val="28"/>
-          <w:szCs w:val="28"/>
-        </w:rPr>
-        <w:t>Altium</w:t>
-      </w:r>
-      <w:proofErr w:type="spellEnd"/>
-      <w:r>
-        <w:rPr>
-          <w:color w:val="222222"/>
-          <w:sz w:val="28"/>
-          <w:szCs w:val="28"/>
-        </w:rPr>
-        <w:t xml:space="preserve"> </w:t>
-      </w:r>
-      <w:proofErr w:type="spellStart"/>
-      <w:r>
-        <w:rPr>
-          <w:color w:val="222222"/>
-          <w:sz w:val="28"/>
-          <w:szCs w:val="28"/>
-        </w:rPr>
-        <w:t>Designer</w:t>
-      </w:r>
-      <w:proofErr w:type="spellEnd"/>
-      <w:r>
-        <w:rPr>
-          <w:color w:val="222222"/>
-          <w:sz w:val="28"/>
-          <w:szCs w:val="28"/>
-        </w:rPr>
-        <w:t xml:space="preserve"> входит весь необходимый инструментарий для разработки, редактирования и отладки проектов на базе электрических схем и ПЛИС. Редактор схем позволяет вводить </w:t>
-      </w:r>
-      <w:proofErr w:type="spellStart"/>
-      <w:r>
-        <w:rPr>
-          <w:color w:val="222222"/>
-          <w:sz w:val="28"/>
-          <w:szCs w:val="28"/>
-        </w:rPr>
-        <w:t>многоиерархические</w:t>
-      </w:r>
-      <w:proofErr w:type="spellEnd"/>
-      <w:r>
-        <w:rPr>
-          <w:color w:val="222222"/>
-          <w:sz w:val="28"/>
-          <w:szCs w:val="28"/>
-        </w:rPr>
-        <w:t xml:space="preserve"> и многоканальные схемы любой сложности, а также проводить смешанное цифро-аналоговое моделирование. Библиотеки программы содержат более 90 тысяч готовых компонентов, у многих из которых имеются модели посадочных мест, а также трёхмерные модели. </w:t>
+        <w:t xml:space="preserve">В состав программного комплекса Altium Designer входит весь необходимый инструментарий для разработки, редактирования и отладки проектов на базе электрических схем и ПЛИС. Редактор схем позволяет вводить многоиерархические и многоканальные схемы любой сложности, а также проводить смешанное цифро-аналоговое моделирование. Библиотеки программы содержат более 90 тысяч готовых компонентов, у многих из которых имеются модели посадочных мест, а также трёхмерные модели. </w:t>
       </w:r>
       <w:r>
         <w:rPr>
@@ -4589,45 +4412,8 @@
           <w:sz w:val="28"/>
           <w:szCs w:val="28"/>
         </w:rPr>
-        <w:t xml:space="preserve">Редактор печатных плат </w:t>
-      </w:r>
-      <w:proofErr w:type="spellStart"/>
-      <w:r>
-        <w:rPr>
-          <w:color w:val="222222"/>
-          <w:sz w:val="28"/>
-          <w:szCs w:val="28"/>
-        </w:rPr>
-        <w:t>Altium</w:t>
-      </w:r>
-      <w:proofErr w:type="spellEnd"/>
-      <w:r>
-        <w:rPr>
-          <w:color w:val="222222"/>
-          <w:sz w:val="28"/>
-          <w:szCs w:val="28"/>
-        </w:rPr>
-        <w:t xml:space="preserve"> </w:t>
-      </w:r>
-      <w:proofErr w:type="spellStart"/>
-      <w:r>
-        <w:rPr>
-          <w:color w:val="222222"/>
-          <w:sz w:val="28"/>
-          <w:szCs w:val="28"/>
-        </w:rPr>
-        <w:t>Designer</w:t>
-      </w:r>
-      <w:proofErr w:type="spellEnd"/>
-      <w:r>
-        <w:rPr>
-          <w:color w:val="222222"/>
-          <w:sz w:val="28"/>
-          <w:szCs w:val="28"/>
-        </w:rPr>
-        <w:t xml:space="preserve"> содержит мощные средства интерактивного размещения компонентов и трассировки проводников, которые совместно с интуитивной и полностью визуализированной системой установки правил проектирования максимально упрощают процесс разработки электроники. Инструменты трассировки учитывают все требования, предъявляемые современными технологиями разработок, например, при трассировке дифференциальных пар или высокочастотных участков плат. В состав программы входит автоматический трассировщик </w:t>
-      </w:r>
-      <w:proofErr w:type="spellStart"/>
+        <w:t>Редактор печатных плат Altium Designer содержит мощные средства интерактивного размещения компонентов и трассировки проводников, которые совместно с интуитивной и полностью визуализированной системой установки правил проектирования максимально упрощают процесс разработки электроники. Инструменты трассировки учитывают все требования, предъявляемые современными технологиями разработок, например, при трассировке дифференциальных пар или высокочастотных участков плат. В состав программы входит автоматический трассировщик </w:t>
+      </w:r>
       <w:r>
         <w:rPr>
           <w:rFonts w:eastAsiaTheme="majorEastAsia"/>
@@ -4636,7 +4422,6 @@
         </w:rPr>
         <w:t>Situs</w:t>
       </w:r>
-      <w:proofErr w:type="spellEnd"/>
       <w:r>
         <w:rPr>
           <w:color w:val="222222"/>
@@ -4665,81 +4450,8 @@
           <w:sz w:val="28"/>
           <w:szCs w:val="28"/>
         </w:rPr>
-        <w:t xml:space="preserve">Работа над всеми частями проекта ведётся в единой управляющей оболочке </w:t>
-      </w:r>
-      <w:proofErr w:type="spellStart"/>
-      <w:r>
-        <w:rPr>
-          <w:color w:val="222222"/>
-          <w:sz w:val="28"/>
-          <w:szCs w:val="28"/>
-        </w:rPr>
-        <w:t>Design</w:t>
-      </w:r>
-      <w:proofErr w:type="spellEnd"/>
-      <w:r>
-        <w:rPr>
-          <w:color w:val="222222"/>
-          <w:sz w:val="28"/>
-          <w:szCs w:val="28"/>
-        </w:rPr>
-        <w:t xml:space="preserve"> </w:t>
-      </w:r>
-      <w:proofErr w:type="spellStart"/>
-      <w:r>
-        <w:rPr>
-          <w:color w:val="222222"/>
-          <w:sz w:val="28"/>
-          <w:szCs w:val="28"/>
-        </w:rPr>
-        <w:t>Explorer</w:t>
-      </w:r>
-      <w:proofErr w:type="spellEnd"/>
-      <w:r>
-        <w:rPr>
-          <w:color w:val="222222"/>
-          <w:sz w:val="28"/>
-          <w:szCs w:val="28"/>
-        </w:rPr>
-        <w:t xml:space="preserve">, что позволяет разработчику контролировать целостность проекта на всех этапах проектирования. Таким образом, изменения, внесённые на любом этапе разработки, автоматически передаются на все связанные стадии проекта. В дополнение к мощным средствам разработки, </w:t>
-      </w:r>
-      <w:proofErr w:type="spellStart"/>
-      <w:r>
-        <w:rPr>
-          <w:color w:val="222222"/>
-          <w:sz w:val="28"/>
-          <w:szCs w:val="28"/>
-        </w:rPr>
-        <w:t>Altium</w:t>
-      </w:r>
-      <w:proofErr w:type="spellEnd"/>
-      <w:r>
-        <w:rPr>
-          <w:color w:val="222222"/>
-          <w:sz w:val="28"/>
-          <w:szCs w:val="28"/>
-        </w:rPr>
-        <w:t xml:space="preserve"> </w:t>
-      </w:r>
-      <w:proofErr w:type="spellStart"/>
-      <w:r>
-        <w:rPr>
-          <w:color w:val="222222"/>
-          <w:sz w:val="28"/>
-          <w:szCs w:val="28"/>
-        </w:rPr>
-        <w:t>Designer</w:t>
-      </w:r>
-      <w:proofErr w:type="spellEnd"/>
-      <w:r>
-        <w:rPr>
-          <w:color w:val="222222"/>
-          <w:sz w:val="28"/>
-          <w:szCs w:val="28"/>
-        </w:rPr>
-        <w:t xml:space="preserve"> имеет широкие возможности импорта и экспорта сторонних систем проектирования и поддерживает практически все стандартные форматы выходных файлов (</w:t>
-      </w:r>
-      <w:proofErr w:type="spellStart"/>
+        <w:t>Работа над всеми частями проекта ведётся в единой управляющей оболочке Design Explorer, что позволяет разработчику контролировать целостность проекта на всех этапах проектирования. Таким образом, изменения, внесённые на любом этапе разработки, автоматически передаются на все связанные стадии проекта. В дополнение к мощным средствам разработки, Altium Designer имеет широкие возможности импорта и экспорта сторонних систем проектирования и поддерживает практически все стандартные форматы выходных файлов (</w:t>
+      </w:r>
       <w:r>
         <w:rPr>
           <w:rFonts w:eastAsiaTheme="majorEastAsia"/>
@@ -4749,7 +4461,6 @@
         </w:rPr>
         <w:t>Gerber</w:t>
       </w:r>
-      <w:proofErr w:type="spellEnd"/>
       <w:r>
         <w:rPr>
           <w:color w:val="222222"/>
@@ -4774,7 +4485,6 @@
         </w:rPr>
         <w:t>, </w:t>
       </w:r>
-      <w:proofErr w:type="gramStart"/>
       <w:r>
         <w:rPr>
           <w:rFonts w:eastAsiaTheme="majorEastAsia"/>
@@ -4789,16 +4499,7 @@
           <w:sz w:val="28"/>
           <w:szCs w:val="28"/>
         </w:rPr>
-        <w:t> )</w:t>
-      </w:r>
-      <w:proofErr w:type="gramEnd"/>
-      <w:r>
-        <w:rPr>
-          <w:color w:val="222222"/>
-          <w:sz w:val="28"/>
-          <w:szCs w:val="28"/>
-        </w:rPr>
-        <w:t xml:space="preserve">. </w:t>
+        <w:t xml:space="preserve">). </w:t>
       </w:r>
     </w:p>
     <w:p>
@@ -4968,35 +4669,7 @@
         <w:rPr>
           <w:sz w:val="28"/>
         </w:rPr>
-        <w:t xml:space="preserve">. </w:t>
-      </w:r>
-      <w:proofErr w:type="spellStart"/>
-      <w:r>
-        <w:rPr>
-          <w:sz w:val="28"/>
-        </w:rPr>
-        <w:t>Board</w:t>
-      </w:r>
-      <w:proofErr w:type="spellEnd"/>
-      <w:r>
-        <w:rPr>
-          <w:sz w:val="28"/>
-        </w:rPr>
-        <w:t xml:space="preserve"> </w:t>
-      </w:r>
-      <w:proofErr w:type="spellStart"/>
-      <w:r>
-        <w:rPr>
-          <w:sz w:val="28"/>
-        </w:rPr>
-        <w:t>Assistant</w:t>
-      </w:r>
-      <w:proofErr w:type="spellEnd"/>
-      <w:r>
-        <w:rPr>
-          <w:sz w:val="28"/>
-        </w:rPr>
-        <w:t xml:space="preserve"> является специализированной панелью инструментов, позволяющая разрабатывать и оформлять перечень элементов, схему электрическую принципиальную и конструкторскую документацию на печатные платы в формате PDF, добавлять на чертёж печатной платы обозначения сквозных отверстий, а также добавлять таблицу со сквозными отверстиями и иные дополнительные функции. На рисунке 3.1 показано основное окно плагина. </w:t>
+        <w:t xml:space="preserve">. Board Assistant является специализированной панелью инструментов, позволяющая разрабатывать и оформлять перечень элементов, схему электрическую принципиальную и конструкторскую документацию на печатные платы в формате PDF, добавлять на чертёж печатной платы обозначения сквозных отверстий, а также добавлять таблицу со сквозными отверстиями и иные дополнительные функции. На рисунке 3.1 показано основное окно плагина. </w:t>
       </w:r>
     </w:p>
     <w:p>
@@ -5099,33 +4772,8 @@
           <w:sz w:val="28"/>
           <w:szCs w:val="28"/>
         </w:rPr>
-        <w:t xml:space="preserve"> Основное окно плагина </w:t>
-      </w:r>
-      <w:proofErr w:type="spellStart"/>
-      <w:r>
-        <w:rPr>
-          <w:sz w:val="28"/>
-          <w:szCs w:val="28"/>
-        </w:rPr>
-        <w:t>Board</w:t>
-      </w:r>
-      <w:proofErr w:type="spellEnd"/>
-      <w:r>
-        <w:rPr>
-          <w:sz w:val="28"/>
-          <w:szCs w:val="28"/>
-        </w:rPr>
-        <w:t xml:space="preserve"> </w:t>
-      </w:r>
-      <w:proofErr w:type="spellStart"/>
-      <w:r>
-        <w:rPr>
-          <w:sz w:val="28"/>
-          <w:szCs w:val="28"/>
-        </w:rPr>
-        <w:t>Assistant</w:t>
-      </w:r>
-      <w:proofErr w:type="spellEnd"/>
+        <w:t xml:space="preserve"> Основное окно плагина Board Assistant</w:t>
+      </w:r>
     </w:p>
     <w:p>
       <w:pPr>
@@ -5425,10 +5073,10 @@
             <v:path o:extrusionok="f" gradientshapeok="t" o:connecttype="rect"/>
             <o:lock v:ext="edit" aspectratio="t"/>
           </v:shapetype>
-          <v:shape id="_x0000_i1025" type="#_x0000_t75" style="width:9pt;height:14.25pt" o:ole="">
+          <v:shape id="_x0000_i1025" type="#_x0000_t75" style="width:9.5pt;height:14.5pt" o:ole="">
             <v:imagedata r:id="rId9" o:title=""/>
           </v:shape>
-          <o:OLEObject Type="Embed" ProgID="Equation.3" ShapeID="_x0000_i1025" DrawAspect="Content" ObjectID="_1669144583" r:id="rId10"/>
+          <o:OLEObject Type="Embed" ProgID="Equation.3" ShapeID="_x0000_i1025" DrawAspect="Content" ObjectID="_1669656293" r:id="rId10"/>
         </w:object>
       </w:r>
       <w:r>
@@ -5439,10 +5087,10 @@
           <w:position w:val="-6"/>
         </w:rPr>
         <w:object w:dxaOrig="279" w:dyaOrig="300" w14:anchorId="0B2116B9">
-          <v:shape id="_x0000_i1026" type="#_x0000_t75" style="width:14.25pt;height:15pt" o:ole="">
+          <v:shape id="_x0000_i1026" type="#_x0000_t75" style="width:14.5pt;height:15pt" o:ole="">
             <v:imagedata r:id="rId11" o:title=""/>
           </v:shape>
-          <o:OLEObject Type="Embed" ProgID="Equation.3" ShapeID="_x0000_i1026" DrawAspect="Content" ObjectID="_1669144584" r:id="rId12"/>
+          <o:OLEObject Type="Embed" ProgID="Equation.3" ShapeID="_x0000_i1026" DrawAspect="Content" ObjectID="_1669656294" r:id="rId12"/>
         </w:object>
       </w:r>
       <w:r>
@@ -5501,10 +5149,10 @@
                 <w:position w:val="-28"/>
               </w:rPr>
               <w:object w:dxaOrig="800" w:dyaOrig="680" w14:anchorId="0F71800A">
-                <v:shape id="_x0000_i1027" type="#_x0000_t75" style="width:40.5pt;height:34.5pt" o:ole="">
+                <v:shape id="_x0000_i1027" type="#_x0000_t75" style="width:39.5pt;height:34.5pt" o:ole="">
                   <v:imagedata r:id="rId13" o:title=""/>
                 </v:shape>
-                <o:OLEObject Type="Embed" ProgID="Equation.3" ShapeID="_x0000_i1027" DrawAspect="Content" ObjectID="_1669144585" r:id="rId14"/>
+                <o:OLEObject Type="Embed" ProgID="Equation.3" ShapeID="_x0000_i1027" DrawAspect="Content" ObjectID="_1669656295" r:id="rId14"/>
               </w:object>
             </w:r>
           </w:p>
@@ -5547,10 +5195,10 @@
           <w:position w:val="-4"/>
         </w:rPr>
         <w:object w:dxaOrig="260" w:dyaOrig="279" w14:anchorId="1049C864">
-          <v:shape id="_x0000_i1028" type="#_x0000_t75" style="width:14.25pt;height:14.25pt" o:ole="">
+          <v:shape id="_x0000_i1028" type="#_x0000_t75" style="width:14pt;height:14.5pt" o:ole="">
             <v:imagedata r:id="rId15" o:title=""/>
           </v:shape>
-          <o:OLEObject Type="Embed" ProgID="Equation.3" ShapeID="_x0000_i1028" DrawAspect="Content" ObjectID="_1669144586" r:id="rId16"/>
+          <o:OLEObject Type="Embed" ProgID="Equation.3" ShapeID="_x0000_i1028" DrawAspect="Content" ObjectID="_1669656296" r:id="rId16"/>
         </w:object>
       </w:r>
       <w:r>
@@ -5717,7 +5365,6 @@
                 <w:lang w:val="en-US"/>
               </w:rPr>
             </w:pPr>
-            <w:proofErr w:type="spellStart"/>
             <w:r>
               <w:rPr>
                 <w:sz w:val="20"/>
@@ -5726,7 +5373,6 @@
               </w:rPr>
               <w:t>Мощность</w:t>
             </w:r>
-            <w:proofErr w:type="spellEnd"/>
             <w:r>
               <w:rPr>
                 <w:sz w:val="20"/>
@@ -5734,7 +5380,6 @@
               </w:rPr>
               <w:t xml:space="preserve"> </w:t>
             </w:r>
-            <w:proofErr w:type="spellStart"/>
             <w:r>
               <w:rPr>
                 <w:sz w:val="20"/>
@@ -5743,7 +5388,6 @@
               </w:rPr>
               <w:t>одного</w:t>
             </w:r>
-            <w:proofErr w:type="spellEnd"/>
             <w:r>
               <w:rPr>
                 <w:sz w:val="20"/>
@@ -5751,7 +5395,6 @@
               </w:rPr>
               <w:t xml:space="preserve"> </w:t>
             </w:r>
-            <w:proofErr w:type="spellStart"/>
             <w:r>
               <w:rPr>
                 <w:sz w:val="20"/>
@@ -5760,7 +5403,6 @@
               </w:rPr>
               <w:t>элемента</w:t>
             </w:r>
-            <w:proofErr w:type="spellEnd"/>
           </w:p>
         </w:tc>
         <w:tc>
@@ -9570,17 +9212,37 @@
         <w:ind w:firstLine="0"/>
         <w:jc w:val="left"/>
         <w:rPr>
-          <w:rFonts w:eastAsia="Times New Roman" w:cs="Times New Roman"/>
           <w:sz w:val="24"/>
-          <w:szCs w:val="24"/>
-          <w:lang w:eastAsia="ru-RU"/>
-        </w:rPr>
-      </w:pPr>
-      <w:r>
+        </w:rPr>
+      </w:pPr>
+    </w:p>
+    <w:p>
+      <w:pPr>
+        <w:spacing w:after="160" w:line="259" w:lineRule="auto"/>
+        <w:ind w:firstLine="0"/>
+        <w:jc w:val="left"/>
         <w:rPr>
           <w:sz w:val="24"/>
         </w:rPr>
-        <w:br w:type="page"/>
+      </w:pPr>
+    </w:p>
+    <w:p>
+      <w:pPr>
+        <w:spacing w:line="259" w:lineRule="auto"/>
+        <w:ind w:firstLine="0"/>
+        <w:jc w:val="left"/>
+        <w:rPr>
+          <w:sz w:val="28"/>
+          <w:szCs w:val="28"/>
+        </w:rPr>
+      </w:pPr>
+      <w:r>
+        <w:rPr>
+          <w:sz w:val="28"/>
+          <w:szCs w:val="28"/>
+        </w:rPr>
+        <w:lastRenderedPageBreak/>
+        <w:t>Продолжение таблицы 4.1</w:t>
       </w:r>
     </w:p>
     <w:tbl>
@@ -9598,11 +9260,11 @@
       </w:tblPr>
       <w:tblGrid>
         <w:gridCol w:w="1464"/>
-        <w:gridCol w:w="1277"/>
+        <w:gridCol w:w="1274"/>
         <w:gridCol w:w="2955"/>
-        <w:gridCol w:w="1250"/>
-        <w:gridCol w:w="922"/>
-        <w:gridCol w:w="1487"/>
+        <w:gridCol w:w="1246"/>
+        <w:gridCol w:w="920"/>
+        <w:gridCol w:w="1486"/>
       </w:tblGrid>
       <w:tr>
         <w:trPr>
@@ -9610,31 +9272,189 @@
         </w:trPr>
         <w:tc>
           <w:tcPr>
-            <w:tcW w:w="5000" w:type="pct"/>
-            <w:gridSpan w:val="6"/>
-            <w:tcBorders>
-              <w:top w:val="nil"/>
-              <w:left w:val="nil"/>
-              <w:right w:val="nil"/>
-            </w:tcBorders>
+            <w:tcW w:w="783" w:type="pct"/>
+            <w:vMerge w:val="restart"/>
+            <w:vAlign w:val="center"/>
+          </w:tcPr>
+          <w:p>
+            <w:pPr>
+              <w:pStyle w:val="51"/>
+              <w:spacing w:line="276" w:lineRule="auto"/>
+              <w:ind w:right="160" w:firstLine="12"/>
+              <w:jc w:val="center"/>
+              <w:rPr>
+                <w:sz w:val="24"/>
+              </w:rPr>
+            </w:pPr>
+            <w:r>
+              <w:rPr>
+                <w:sz w:val="24"/>
+              </w:rPr>
+              <w:t>Резисторы</w:t>
+            </w:r>
+          </w:p>
+        </w:tc>
+        <w:tc>
+          <w:tcPr>
+            <w:tcW w:w="682" w:type="pct"/>
+            <w:vAlign w:val="center"/>
+          </w:tcPr>
+          <w:p>
+            <w:pPr>
+              <w:pStyle w:val="51"/>
+              <w:spacing w:line="276" w:lineRule="auto"/>
+              <w:ind w:right="160" w:firstLine="0"/>
+              <w:jc w:val="center"/>
+              <w:rPr>
+                <w:sz w:val="24"/>
+              </w:rPr>
+            </w:pPr>
+            <w:r>
+              <w:rPr>
+                <w:sz w:val="24"/>
+                <w:lang w:val="en-US"/>
+              </w:rPr>
+              <w:t>R1</w:t>
+            </w:r>
+            <w:r>
+              <w:rPr>
+                <w:sz w:val="24"/>
+              </w:rPr>
+              <w:t>-111, 151-153</w:t>
+            </w:r>
+          </w:p>
+        </w:tc>
+        <w:tc>
+          <w:tcPr>
+            <w:tcW w:w="1581" w:type="pct"/>
+            <w:vAlign w:val="center"/>
+          </w:tcPr>
+          <w:p>
+            <w:pPr>
+              <w:pStyle w:val="51"/>
+              <w:spacing w:line="276" w:lineRule="auto"/>
+              <w:ind w:right="160" w:firstLine="0"/>
+              <w:jc w:val="center"/>
+              <w:rPr>
+                <w:sz w:val="24"/>
+              </w:rPr>
+            </w:pPr>
+            <w:r>
+              <w:rPr>
+                <w:sz w:val="24"/>
+              </w:rPr>
+              <w:t>2КОм,1%,1/16W,TP,1206</w:t>
+            </w:r>
+          </w:p>
+        </w:tc>
+        <w:tc>
+          <w:tcPr>
+            <w:tcW w:w="667" w:type="pct"/>
+            <w:vAlign w:val="center"/>
+          </w:tcPr>
+          <w:p>
+            <w:pPr>
+              <w:pStyle w:val="51"/>
+              <w:spacing w:line="276" w:lineRule="auto"/>
+              <w:ind w:right="160" w:firstLine="12"/>
+              <w:jc w:val="center"/>
+              <w:rPr>
+                <w:sz w:val="24"/>
+              </w:rPr>
+            </w:pPr>
+            <w:r>
+              <w:rPr>
+                <w:rFonts w:eastAsia="HelveticaNeueLTPro-LtCn-Identit"/>
+                <w:sz w:val="24"/>
+                <w:lang w:val="en-US"/>
+              </w:rPr>
+              <w:t>P</w:t>
+            </w:r>
+            <w:r>
+              <w:rPr>
+                <w:rFonts w:eastAsia="HelveticaNeueLTPro-LtCn-Identit"/>
+                <w:sz w:val="24"/>
+              </w:rPr>
+              <w:t xml:space="preserve"> = 70 </w:t>
+            </w:r>
+            <w:r>
+              <w:rPr>
+                <w:rFonts w:eastAsia="HelveticaNeueLTPro-LtCn-Identit"/>
+                <w:sz w:val="24"/>
+                <w:lang w:val="en-US"/>
+              </w:rPr>
+              <w:t>m</w:t>
+            </w:r>
+            <w:r>
+              <w:rPr>
+                <w:rFonts w:eastAsia="HelveticaNeueLTPro-LtCn-Identit"/>
+                <w:sz w:val="24"/>
+              </w:rPr>
+              <w:t>Вт</w:t>
+            </w:r>
+          </w:p>
+        </w:tc>
+        <w:tc>
+          <w:tcPr>
+            <w:tcW w:w="492" w:type="pct"/>
+            <w:vAlign w:val="center"/>
+          </w:tcPr>
+          <w:p>
+            <w:pPr>
+              <w:pStyle w:val="51"/>
+              <w:spacing w:line="276" w:lineRule="auto"/>
+              <w:ind w:right="160" w:firstLine="0"/>
+              <w:jc w:val="center"/>
+              <w:rPr>
+                <w:sz w:val="24"/>
+              </w:rPr>
+            </w:pPr>
+            <w:r>
+              <w:rPr>
+                <w:sz w:val="24"/>
+              </w:rPr>
+              <w:t>115</w:t>
+            </w:r>
+          </w:p>
+        </w:tc>
+        <w:tc>
+          <w:tcPr>
+            <w:tcW w:w="795" w:type="pct"/>
             <w:vAlign w:val="center"/>
           </w:tcPr>
           <w:p>
             <w:pPr>
               <w:spacing w:line="276" w:lineRule="auto"/>
               <w:ind w:firstLine="0"/>
-              <w:rPr>
-                <w:sz w:val="28"/>
-                <w:szCs w:val="28"/>
-              </w:rPr>
-            </w:pPr>
-            <w:r>
-              <w:rPr>
-                <w:sz w:val="28"/>
-                <w:szCs w:val="28"/>
-              </w:rPr>
-              <w:lastRenderedPageBreak/>
-              <w:t>Продолжение таблицы 4.1</w:t>
+              <w:jc w:val="center"/>
+              <w:rPr>
+                <w:color w:val="000000"/>
+              </w:rPr>
+            </w:pPr>
+            <w:r>
+              <w:rPr>
+                <w:rFonts w:eastAsia="HelveticaNeueLTPro-LtCn-Identit"/>
+                <w:lang w:val="en-US"/>
+              </w:rPr>
+              <w:t>P</w:t>
+            </w:r>
+            <w:r>
+              <w:rPr>
+                <w:rFonts w:eastAsia="HelveticaNeueLTPro-LtCn-Identit"/>
+              </w:rPr>
+              <w:t xml:space="preserve"> = </w:t>
+            </w:r>
+            <w:r>
+              <w:t>8050</w:t>
+            </w:r>
+            <w:r>
+              <w:rPr>
+                <w:lang w:val="en-US"/>
+              </w:rPr>
+              <w:t xml:space="preserve"> m</w:t>
+            </w:r>
+            <w:r>
+              <w:t>Вт</w:t>
             </w:r>
           </w:p>
         </w:tc>
@@ -9645,8 +9465,8 @@
         </w:trPr>
         <w:tc>
           <w:tcPr>
-            <w:tcW w:w="782" w:type="pct"/>
-            <w:vMerge w:val="restart"/>
+            <w:tcW w:w="783" w:type="pct"/>
+            <w:vMerge/>
             <w:vAlign w:val="center"/>
           </w:tcPr>
           <w:p>
@@ -9659,17 +9479,11 @@
                 <w:sz w:val="24"/>
               </w:rPr>
             </w:pPr>
-            <w:r>
-              <w:rPr>
-                <w:sz w:val="24"/>
-              </w:rPr>
-              <w:t>Резисторы</w:t>
-            </w:r>
-          </w:p>
-        </w:tc>
-        <w:tc>
-          <w:tcPr>
-            <w:tcW w:w="683" w:type="pct"/>
+          </w:p>
+        </w:tc>
+        <w:tc>
+          <w:tcPr>
+            <w:tcW w:w="682" w:type="pct"/>
             <w:vAlign w:val="center"/>
           </w:tcPr>
           <w:p>
@@ -9687,19 +9501,19 @@
                 <w:sz w:val="24"/>
                 <w:lang w:val="en-US"/>
               </w:rPr>
-              <w:t>R1</w:t>
-            </w:r>
-            <w:r>
-              <w:rPr>
-                <w:sz w:val="24"/>
-              </w:rPr>
-              <w:t>-111, 151-153</w:t>
-            </w:r>
-          </w:p>
-        </w:tc>
-        <w:tc>
-          <w:tcPr>
-            <w:tcW w:w="1579" w:type="pct"/>
+              <w:t>R</w:t>
+            </w:r>
+            <w:r>
+              <w:rPr>
+                <w:sz w:val="24"/>
+              </w:rPr>
+              <w:t>154-239</w:t>
+            </w:r>
+          </w:p>
+        </w:tc>
+        <w:tc>
+          <w:tcPr>
+            <w:tcW w:w="1581" w:type="pct"/>
             <w:vAlign w:val="center"/>
           </w:tcPr>
           <w:p>
@@ -9716,27 +9530,13 @@
               <w:rPr>
                 <w:sz w:val="24"/>
               </w:rPr>
-              <w:t>2КОм,1%,1/16</w:t>
-            </w:r>
-            <w:proofErr w:type="gramStart"/>
-            <w:r>
-              <w:rPr>
-                <w:sz w:val="24"/>
-              </w:rPr>
-              <w:t>W,TP</w:t>
-            </w:r>
-            <w:proofErr w:type="gramEnd"/>
-            <w:r>
-              <w:rPr>
-                <w:sz w:val="24"/>
-              </w:rPr>
-              <w:t>,1206</w:t>
-            </w:r>
-          </w:p>
-        </w:tc>
-        <w:tc>
-          <w:tcPr>
-            <w:tcW w:w="668" w:type="pct"/>
+              <w:t>33Ом, 5%,1/10W,TP, 1206</w:t>
+            </w:r>
+          </w:p>
+        </w:tc>
+        <w:tc>
+          <w:tcPr>
+            <w:tcW w:w="667" w:type="pct"/>
             <w:vAlign w:val="center"/>
           </w:tcPr>
           <w:p>
@@ -9746,15 +9546,17 @@
               <w:ind w:right="160" w:firstLine="12"/>
               <w:jc w:val="center"/>
               <w:rPr>
-                <w:sz w:val="24"/>
-              </w:rPr>
-            </w:pPr>
-            <w:r>
-              <w:rPr>
                 <w:rFonts w:eastAsia="HelveticaNeueLTPro-LtCn-Identit"/>
                 <w:sz w:val="24"/>
                 <w:lang w:val="en-US"/>
               </w:rPr>
+            </w:pPr>
+            <w:r>
+              <w:rPr>
+                <w:rFonts w:eastAsia="HelveticaNeueLTPro-LtCn-Identit"/>
+                <w:sz w:val="24"/>
+                <w:lang w:val="en-US"/>
+              </w:rPr>
               <w:t>P</w:t>
             </w:r>
             <w:r>
@@ -9762,7 +9564,7 @@
                 <w:rFonts w:eastAsia="HelveticaNeueLTPro-LtCn-Identit"/>
                 <w:sz w:val="24"/>
               </w:rPr>
-              <w:t xml:space="preserve"> = 70 </w:t>
+              <w:t xml:space="preserve"> = 61 </w:t>
             </w:r>
             <w:r>
               <w:rPr>
@@ -9783,7 +9585,7 @@
         </w:tc>
         <w:tc>
           <w:tcPr>
-            <w:tcW w:w="493" w:type="pct"/>
+            <w:tcW w:w="492" w:type="pct"/>
             <w:vAlign w:val="center"/>
           </w:tcPr>
           <w:p>
@@ -9800,7 +9602,7 @@
               <w:rPr>
                 <w:sz w:val="24"/>
               </w:rPr>
-              <w:t>115</w:t>
+              <w:t>97</w:t>
             </w:r>
           </w:p>
         </w:tc>
@@ -9815,32 +9617,34 @@
               <w:ind w:firstLine="0"/>
               <w:jc w:val="center"/>
               <w:rPr>
-                <w:color w:val="000000"/>
-              </w:rPr>
-            </w:pPr>
-            <w:r>
-              <w:rPr>
                 <w:rFonts w:eastAsia="HelveticaNeueLTPro-LtCn-Identit"/>
                 <w:lang w:val="en-US"/>
               </w:rPr>
+            </w:pPr>
+            <w:r>
+              <w:rPr>
+                <w:rFonts w:eastAsia="HelveticaNeueLTPro-LtCn-Identit"/>
+                <w:lang w:val="en-US"/>
+              </w:rPr>
               <w:t>P</w:t>
             </w:r>
             <w:r>
               <w:rPr>
                 <w:rFonts w:eastAsia="HelveticaNeueLTPro-LtCn-Identit"/>
               </w:rPr>
-              <w:t xml:space="preserve"> = </w:t>
-            </w:r>
-            <w:r>
-              <w:t>8050</w:t>
-            </w:r>
-            <w:r>
-              <w:rPr>
-                <w:lang w:val="en-US"/>
-              </w:rPr>
-              <w:t xml:space="preserve"> m</w:t>
-            </w:r>
-            <w:r>
+              <w:t xml:space="preserve"> = 5917 </w:t>
+            </w:r>
+            <w:r>
+              <w:rPr>
+                <w:rFonts w:eastAsia="HelveticaNeueLTPro-LtCn-Identit"/>
+                <w:lang w:val="en-US"/>
+              </w:rPr>
+              <w:t>m</w:t>
+            </w:r>
+            <w:r>
+              <w:rPr>
+                <w:rFonts w:eastAsia="HelveticaNeueLTPro-LtCn-Identit"/>
+              </w:rPr>
               <w:t>Вт</w:t>
             </w:r>
           </w:p>
@@ -9852,8 +9656,10 @@
         </w:trPr>
         <w:tc>
           <w:tcPr>
-            <w:tcW w:w="782" w:type="pct"/>
-            <w:vMerge/>
+            <w:tcW w:w="783" w:type="pct"/>
+            <w:tcBorders>
+              <w:bottom w:val="single" w:sz="4" w:space="0" w:color="auto"/>
+            </w:tcBorders>
             <w:vAlign w:val="center"/>
           </w:tcPr>
           <w:p>
@@ -9866,11 +9672,20 @@
                 <w:sz w:val="24"/>
               </w:rPr>
             </w:pPr>
-          </w:p>
-        </w:tc>
-        <w:tc>
-          <w:tcPr>
-            <w:tcW w:w="683" w:type="pct"/>
+            <w:r>
+              <w:rPr>
+                <w:sz w:val="24"/>
+              </w:rPr>
+              <w:t>Итого</w:t>
+            </w:r>
+          </w:p>
+        </w:tc>
+        <w:tc>
+          <w:tcPr>
+            <w:tcW w:w="682" w:type="pct"/>
+            <w:tcBorders>
+              <w:bottom w:val="single" w:sz="4" w:space="0" w:color="auto"/>
+            </w:tcBorders>
             <w:vAlign w:val="center"/>
           </w:tcPr>
           <w:p>
@@ -9881,26 +9696,17 @@
               <w:jc w:val="center"/>
               <w:rPr>
                 <w:sz w:val="24"/>
-              </w:rPr>
-            </w:pPr>
-            <w:r>
-              <w:rPr>
-                <w:sz w:val="24"/>
-                <w:lang w:val="en-US"/>
-              </w:rPr>
-              <w:t>R</w:t>
-            </w:r>
-            <w:r>
-              <w:rPr>
-                <w:sz w:val="24"/>
-              </w:rPr>
-              <w:t>154-239</w:t>
-            </w:r>
-          </w:p>
-        </w:tc>
-        <w:tc>
-          <w:tcPr>
-            <w:tcW w:w="1579" w:type="pct"/>
+                <w:lang w:val="en-US"/>
+              </w:rPr>
+            </w:pPr>
+          </w:p>
+        </w:tc>
+        <w:tc>
+          <w:tcPr>
+            <w:tcW w:w="1581" w:type="pct"/>
+            <w:tcBorders>
+              <w:bottom w:val="single" w:sz="4" w:space="0" w:color="auto"/>
+            </w:tcBorders>
             <w:vAlign w:val="center"/>
           </w:tcPr>
           <w:p>
@@ -9911,33 +9717,17 @@
               <w:jc w:val="center"/>
               <w:rPr>
                 <w:sz w:val="24"/>
-              </w:rPr>
-            </w:pPr>
-            <w:r>
-              <w:rPr>
-                <w:sz w:val="24"/>
-              </w:rPr>
-              <w:t>33Ом, 5%,1/10</w:t>
-            </w:r>
-            <w:proofErr w:type="gramStart"/>
-            <w:r>
-              <w:rPr>
-                <w:sz w:val="24"/>
-              </w:rPr>
-              <w:t>W,TP</w:t>
-            </w:r>
-            <w:proofErr w:type="gramEnd"/>
-            <w:r>
-              <w:rPr>
-                <w:sz w:val="24"/>
-              </w:rPr>
-              <w:t>, 1206</w:t>
-            </w:r>
-          </w:p>
-        </w:tc>
-        <w:tc>
-          <w:tcPr>
-            <w:tcW w:w="668" w:type="pct"/>
+                <w:lang w:val="en-US"/>
+              </w:rPr>
+            </w:pPr>
+          </w:p>
+        </w:tc>
+        <w:tc>
+          <w:tcPr>
+            <w:tcW w:w="667" w:type="pct"/>
+            <w:tcBorders>
+              <w:bottom w:val="single" w:sz="4" w:space="0" w:color="auto"/>
+            </w:tcBorders>
             <w:vAlign w:val="center"/>
           </w:tcPr>
           <w:p>
@@ -9952,112 +9742,11 @@
                 <w:lang w:val="en-US"/>
               </w:rPr>
             </w:pPr>
-            <w:r>
-              <w:rPr>
-                <w:rFonts w:eastAsia="HelveticaNeueLTPro-LtCn-Identit"/>
-                <w:sz w:val="24"/>
-                <w:lang w:val="en-US"/>
-              </w:rPr>
-              <w:t>P</w:t>
-            </w:r>
-            <w:r>
-              <w:rPr>
-                <w:rFonts w:eastAsia="HelveticaNeueLTPro-LtCn-Identit"/>
-                <w:sz w:val="24"/>
-              </w:rPr>
-              <w:t xml:space="preserve"> = 61 </w:t>
-            </w:r>
-            <w:r>
-              <w:rPr>
-                <w:rFonts w:eastAsia="HelveticaNeueLTPro-LtCn-Identit"/>
-                <w:sz w:val="24"/>
-                <w:lang w:val="en-US"/>
-              </w:rPr>
-              <w:t>m</w:t>
-            </w:r>
-            <w:r>
-              <w:rPr>
-                <w:rFonts w:eastAsia="HelveticaNeueLTPro-LtCn-Identit"/>
-                <w:sz w:val="24"/>
-              </w:rPr>
-              <w:t>Вт</w:t>
-            </w:r>
-          </w:p>
-        </w:tc>
-        <w:tc>
-          <w:tcPr>
-            <w:tcW w:w="493" w:type="pct"/>
-            <w:vAlign w:val="center"/>
-          </w:tcPr>
-          <w:p>
-            <w:pPr>
-              <w:pStyle w:val="51"/>
-              <w:spacing w:line="276" w:lineRule="auto"/>
-              <w:ind w:right="160" w:firstLine="0"/>
-              <w:jc w:val="center"/>
-              <w:rPr>
-                <w:sz w:val="24"/>
-              </w:rPr>
-            </w:pPr>
-            <w:r>
-              <w:rPr>
-                <w:sz w:val="24"/>
-              </w:rPr>
-              <w:t>97</w:t>
-            </w:r>
-          </w:p>
-        </w:tc>
-        <w:tc>
-          <w:tcPr>
-            <w:tcW w:w="795" w:type="pct"/>
-            <w:vAlign w:val="center"/>
-          </w:tcPr>
-          <w:p>
-            <w:pPr>
-              <w:spacing w:line="276" w:lineRule="auto"/>
-              <w:ind w:firstLine="0"/>
-              <w:jc w:val="center"/>
-              <w:rPr>
-                <w:rFonts w:eastAsia="HelveticaNeueLTPro-LtCn-Identit"/>
-                <w:lang w:val="en-US"/>
-              </w:rPr>
-            </w:pPr>
-            <w:r>
-              <w:rPr>
-                <w:rFonts w:eastAsia="HelveticaNeueLTPro-LtCn-Identit"/>
-                <w:lang w:val="en-US"/>
-              </w:rPr>
-              <w:t>P</w:t>
-            </w:r>
-            <w:r>
-              <w:rPr>
-                <w:rFonts w:eastAsia="HelveticaNeueLTPro-LtCn-Identit"/>
-              </w:rPr>
-              <w:t xml:space="preserve"> = 5917 </w:t>
-            </w:r>
-            <w:r>
-              <w:rPr>
-                <w:rFonts w:eastAsia="HelveticaNeueLTPro-LtCn-Identit"/>
-                <w:lang w:val="en-US"/>
-              </w:rPr>
-              <w:t>m</w:t>
-            </w:r>
-            <w:r>
-              <w:rPr>
-                <w:rFonts w:eastAsia="HelveticaNeueLTPro-LtCn-Identit"/>
-              </w:rPr>
-              <w:t>Вт</w:t>
-            </w:r>
-          </w:p>
-        </w:tc>
-      </w:tr>
-      <w:tr>
-        <w:trPr>
-          <w:trHeight w:val="688"/>
-        </w:trPr>
-        <w:tc>
-          <w:tcPr>
-            <w:tcW w:w="782" w:type="pct"/>
+          </w:p>
+        </w:tc>
+        <w:tc>
+          <w:tcPr>
+            <w:tcW w:w="492" w:type="pct"/>
             <w:tcBorders>
               <w:bottom w:val="single" w:sz="4" w:space="0" w:color="auto"/>
             </w:tcBorders>
@@ -10073,96 +9762,6 @@
                 <w:sz w:val="24"/>
               </w:rPr>
             </w:pPr>
-            <w:r>
-              <w:rPr>
-                <w:sz w:val="24"/>
-              </w:rPr>
-              <w:t>Итого</w:t>
-            </w:r>
-          </w:p>
-        </w:tc>
-        <w:tc>
-          <w:tcPr>
-            <w:tcW w:w="683" w:type="pct"/>
-            <w:tcBorders>
-              <w:bottom w:val="single" w:sz="4" w:space="0" w:color="auto"/>
-            </w:tcBorders>
-            <w:vAlign w:val="center"/>
-          </w:tcPr>
-          <w:p>
-            <w:pPr>
-              <w:pStyle w:val="51"/>
-              <w:spacing w:line="276" w:lineRule="auto"/>
-              <w:ind w:right="160" w:firstLine="0"/>
-              <w:jc w:val="center"/>
-              <w:rPr>
-                <w:sz w:val="24"/>
-                <w:lang w:val="en-US"/>
-              </w:rPr>
-            </w:pPr>
-          </w:p>
-        </w:tc>
-        <w:tc>
-          <w:tcPr>
-            <w:tcW w:w="1579" w:type="pct"/>
-            <w:tcBorders>
-              <w:bottom w:val="single" w:sz="4" w:space="0" w:color="auto"/>
-            </w:tcBorders>
-            <w:vAlign w:val="center"/>
-          </w:tcPr>
-          <w:p>
-            <w:pPr>
-              <w:pStyle w:val="51"/>
-              <w:spacing w:line="276" w:lineRule="auto"/>
-              <w:ind w:right="160" w:firstLine="0"/>
-              <w:jc w:val="center"/>
-              <w:rPr>
-                <w:sz w:val="24"/>
-                <w:lang w:val="en-US"/>
-              </w:rPr>
-            </w:pPr>
-          </w:p>
-        </w:tc>
-        <w:tc>
-          <w:tcPr>
-            <w:tcW w:w="668" w:type="pct"/>
-            <w:tcBorders>
-              <w:bottom w:val="single" w:sz="4" w:space="0" w:color="auto"/>
-            </w:tcBorders>
-            <w:vAlign w:val="center"/>
-          </w:tcPr>
-          <w:p>
-            <w:pPr>
-              <w:pStyle w:val="51"/>
-              <w:spacing w:line="276" w:lineRule="auto"/>
-              <w:ind w:right="160" w:firstLine="12"/>
-              <w:jc w:val="center"/>
-              <w:rPr>
-                <w:rFonts w:eastAsia="HelveticaNeueLTPro-LtCn-Identit"/>
-                <w:sz w:val="24"/>
-                <w:lang w:val="en-US"/>
-              </w:rPr>
-            </w:pPr>
-          </w:p>
-        </w:tc>
-        <w:tc>
-          <w:tcPr>
-            <w:tcW w:w="493" w:type="pct"/>
-            <w:tcBorders>
-              <w:bottom w:val="single" w:sz="4" w:space="0" w:color="auto"/>
-            </w:tcBorders>
-            <w:vAlign w:val="center"/>
-          </w:tcPr>
-          <w:p>
-            <w:pPr>
-              <w:pStyle w:val="51"/>
-              <w:spacing w:line="276" w:lineRule="auto"/>
-              <w:ind w:right="160" w:firstLine="12"/>
-              <w:jc w:val="center"/>
-              <w:rPr>
-                <w:sz w:val="24"/>
-              </w:rPr>
-            </w:pPr>
           </w:p>
         </w:tc>
         <w:tc>
@@ -10183,7 +9782,6 @@
                 <w:lang w:eastAsia="ru-BY"/>
               </w:rPr>
             </w:pPr>
-            <w:proofErr w:type="spellStart"/>
             <w:r>
               <w:rPr>
                 <w:rFonts w:eastAsia="HelveticaNeueLTPro-LtCn-Identit"/>
@@ -10199,7 +9797,6 @@
               </w:rPr>
               <w:t>общ</w:t>
             </w:r>
-            <w:proofErr w:type="spellEnd"/>
             <w:r>
               <w:rPr>
                 <w:rFonts w:eastAsia="HelveticaNeueLTPro-LtCn-Identit"/>
@@ -10310,10 +9907,10 @@
                 <w:position w:val="-16"/>
               </w:rPr>
               <w:object w:dxaOrig="1340" w:dyaOrig="460" w14:anchorId="7999661D">
-                <v:shape id="_x0000_i1029" type="#_x0000_t75" style="width:77.25pt;height:27pt" o:ole="">
+                <v:shape id="_x0000_i1029" type="#_x0000_t75" style="width:77.5pt;height:27pt" o:ole="">
                   <v:imagedata r:id="rId17" o:title=""/>
                 </v:shape>
-                <o:OLEObject Type="Embed" ProgID="Equation.DSMT4" ShapeID="_x0000_i1029" DrawAspect="Content" ObjectID="_1669144587" r:id="rId18"/>
+                <o:OLEObject Type="Embed" ProgID="Equation.DSMT4" ShapeID="_x0000_i1029" DrawAspect="Content" ObjectID="_1669656297" r:id="rId18"/>
               </w:object>
             </w:r>
           </w:p>
@@ -10379,7 +9976,6 @@
         </w:rPr>
         <w:t>где Р</w:t>
       </w:r>
-      <w:proofErr w:type="spellStart"/>
       <w:r>
         <w:rPr>
           <w:sz w:val="28"/>
@@ -10389,7 +9985,6 @@
         </w:rPr>
         <w:t>i</w:t>
       </w:r>
-      <w:proofErr w:type="spellEnd"/>
       <w:r>
         <w:rPr>
           <w:sz w:val="28"/>
@@ -10397,7 +9992,6 @@
         </w:rPr>
         <w:t xml:space="preserve"> – потребляемая мощность </w:t>
       </w:r>
-      <w:proofErr w:type="spellStart"/>
       <w:r>
         <w:rPr>
           <w:i/>
@@ -10407,7 +10001,6 @@
         </w:rPr>
         <w:t>i</w:t>
       </w:r>
-      <w:proofErr w:type="spellEnd"/>
       <w:r>
         <w:rPr>
           <w:sz w:val="28"/>
@@ -10554,21 +10147,7 @@
         <w:rPr>
           <w:sz w:val="28"/>
         </w:rPr>
-        <w:t xml:space="preserve">Если печатный узел используется в составе стойки или как </w:t>
-      </w:r>
-      <w:proofErr w:type="spellStart"/>
-      <w:r>
-        <w:rPr>
-          <w:sz w:val="28"/>
-        </w:rPr>
-        <w:t>субблок</w:t>
-      </w:r>
-      <w:proofErr w:type="spellEnd"/>
-      <w:r>
-        <w:rPr>
-          <w:sz w:val="28"/>
-        </w:rPr>
-        <w:t xml:space="preserve">, выбирается стандартный типоразмер печатной платы. Однако и для автономных блоков применяются типовые платы, благодаря чему достигается уменьшение как временных ресурсов, так и денежных. В рамках курсового проекта будет использована печатная плата стандартного размера в соответствии с МЭК 297-3. </w:t>
+        <w:t xml:space="preserve">Если печатный узел используется в составе стойки или как субблок, выбирается стандартный типоразмер печатной платы. Однако и для автономных блоков применяются типовые платы, благодаря чему достигается уменьшение как временных ресурсов, так и денежных. В рамках курсового проекта будет использована печатная плата стандартного размера в соответствии с МЭК 297-3. </w:t>
       </w:r>
     </w:p>
     <w:p>
@@ -11071,6 +10650,57 @@
           </w:p>
         </w:tc>
       </w:tr>
+    </w:tbl>
+    <w:p>
+      <w:pPr>
+        <w:spacing w:line="276" w:lineRule="auto"/>
+        <w:ind w:firstLine="0"/>
+        <w:rPr>
+          <w:sz w:val="28"/>
+          <w:szCs w:val="28"/>
+        </w:rPr>
+      </w:pPr>
+      <w:r>
+        <w:rPr>
+          <w:sz w:val="28"/>
+          <w:szCs w:val="28"/>
+        </w:rPr>
+        <w:lastRenderedPageBreak/>
+        <w:t xml:space="preserve">Продолжение таблицы </w:t>
+      </w:r>
+      <w:r>
+        <w:rPr>
+          <w:sz w:val="28"/>
+          <w:szCs w:val="28"/>
+        </w:rPr>
+        <w:t>5</w:t>
+      </w:r>
+      <w:r>
+        <w:rPr>
+          <w:sz w:val="28"/>
+          <w:szCs w:val="28"/>
+        </w:rPr>
+        <w:t>.1</w:t>
+      </w:r>
+    </w:p>
+    <w:tbl>
+      <w:tblPr>
+        <w:tblW w:w="5000" w:type="pct"/>
+        <w:tblBorders>
+          <w:top w:val="single" w:sz="4" w:space="0" w:color="auto"/>
+          <w:left w:val="single" w:sz="4" w:space="0" w:color="auto"/>
+          <w:bottom w:val="single" w:sz="4" w:space="0" w:color="auto"/>
+          <w:right w:val="single" w:sz="4" w:space="0" w:color="auto"/>
+          <w:insideH w:val="single" w:sz="4" w:space="0" w:color="auto"/>
+          <w:insideV w:val="single" w:sz="4" w:space="0" w:color="auto"/>
+        </w:tblBorders>
+        <w:tblLook w:val="0000" w:firstRow="0" w:lastRow="0" w:firstColumn="0" w:lastColumn="0" w:noHBand="0" w:noVBand="0"/>
+      </w:tblPr>
+      <w:tblGrid>
+        <w:gridCol w:w="5665"/>
+        <w:gridCol w:w="1198"/>
+        <w:gridCol w:w="2482"/>
+      </w:tblGrid>
       <w:tr>
         <w:trPr>
           <w:trHeight w:val="510"/>
@@ -11090,7 +10720,6 @@
               <w:ind w:left="454" w:hanging="421"/>
             </w:pPr>
             <w:r>
-              <w:lastRenderedPageBreak/>
               <w:t>Микросхема аналоговая AD9883ABSTZ-140</w:t>
             </w:r>
           </w:p>
@@ -12009,13 +11638,8 @@
               <w:ind w:left="454" w:hanging="421"/>
             </w:pPr>
             <w:r>
-              <w:t xml:space="preserve">Диод </w:t>
-            </w:r>
-            <w:proofErr w:type="spellStart"/>
-            <w:r>
-              <w:t>Шоттки</w:t>
-            </w:r>
-            <w:proofErr w:type="spellEnd"/>
+              <w:t>Диод Шоттки</w:t>
+            </w:r>
           </w:p>
         </w:tc>
         <w:tc>
@@ -12458,10 +12082,20 @@
           <w:sz w:val="28"/>
         </w:rPr>
       </w:pPr>
-      <w:r>
-        <w:rPr>
-          <w:sz w:val="28"/>
-        </w:rPr>
+    </w:p>
+    <w:p>
+      <w:pPr>
+        <w:spacing w:line="276" w:lineRule="auto"/>
+        <w:ind w:firstLine="567"/>
+        <w:rPr>
+          <w:sz w:val="28"/>
+        </w:rPr>
+      </w:pPr>
+      <w:r>
+        <w:rPr>
+          <w:sz w:val="28"/>
+        </w:rPr>
+        <w:lastRenderedPageBreak/>
         <w:t xml:space="preserve">Площадь печатной платы вычисляется по формуле: </w:t>
       </w:r>
     </w:p>
@@ -12799,7 +12433,6 @@
         </w:rPr>
         <w:t>S</w:t>
       </w:r>
-      <w:proofErr w:type="spellStart"/>
       <w:r>
         <w:rPr>
           <w:sz w:val="28"/>
@@ -12808,7 +12441,6 @@
         </w:rPr>
         <w:t>пп</w:t>
       </w:r>
-      <w:proofErr w:type="spellEnd"/>
       <w:r>
         <w:rPr>
           <w:sz w:val="28"/>
@@ -13010,7 +12642,7 @@
     <w:p>
       <w:pPr>
         <w:spacing w:line="276" w:lineRule="auto"/>
-        <w:ind w:firstLine="568"/>
+        <w:ind w:firstLine="0"/>
         <w:textAlignment w:val="baseline"/>
         <w:rPr>
           <w:rFonts w:eastAsiaTheme="minorEastAsia"/>
@@ -13143,55 +12775,7 @@
                 <w:kern w:val="24"/>
                 <w:szCs w:val="28"/>
               </w:rPr>
-              <w:t xml:space="preserve"> = </w:t>
-            </w:r>
-            <w:proofErr w:type="spellStart"/>
-            <w:r>
-              <w:rPr>
-                <w:rFonts w:eastAsiaTheme="minorEastAsia"/>
-                <w:i/>
-                <w:iCs/>
-                <w:color w:val="000000" w:themeColor="text1"/>
-                <w:kern w:val="24"/>
-                <w:szCs w:val="28"/>
-              </w:rPr>
-              <w:t>tмд</w:t>
-            </w:r>
-            <w:proofErr w:type="spellEnd"/>
-            <w:r>
-              <w:rPr>
-                <w:rFonts w:eastAsiaTheme="minorEastAsia"/>
-                <w:i/>
-                <w:iCs/>
-                <w:color w:val="000000" w:themeColor="text1"/>
-                <w:kern w:val="24"/>
-                <w:szCs w:val="28"/>
-              </w:rPr>
-              <w:t xml:space="preserve"> * </w:t>
-            </w:r>
-            <w:proofErr w:type="spellStart"/>
-            <w:r>
-              <w:rPr>
-                <w:rFonts w:eastAsiaTheme="minorEastAsia"/>
-                <w:i/>
-                <w:iCs/>
-                <w:color w:val="000000" w:themeColor="text1"/>
-                <w:kern w:val="24"/>
-                <w:szCs w:val="28"/>
-              </w:rPr>
-              <w:t>Jн</w:t>
-            </w:r>
-            <w:proofErr w:type="spellEnd"/>
-            <w:r>
-              <w:rPr>
-                <w:rFonts w:eastAsiaTheme="minorEastAsia"/>
-                <w:i/>
-                <w:iCs/>
-                <w:color w:val="000000" w:themeColor="text1"/>
-                <w:kern w:val="24"/>
-                <w:szCs w:val="28"/>
-              </w:rPr>
-              <w:t xml:space="preserve"> * h * ρ</w:t>
+              <w:t xml:space="preserve"> = tмд * Jн * h * ρ</w:t>
             </w:r>
           </w:p>
         </w:tc>
@@ -13260,7 +12844,7 @@
           <w:sz w:val="28"/>
           <w:szCs w:val="28"/>
         </w:rPr>
-        <w:t xml:space="preserve"> = 0,25</w:t>
+        <w:t xml:space="preserve"> = 0,5</w:t>
       </w:r>
       <w:r>
         <w:rPr>
@@ -13322,18 +12906,7 @@
           <w:sz w:val="28"/>
           <w:szCs w:val="28"/>
         </w:rPr>
-        <w:t xml:space="preserve">где, </w:t>
-      </w:r>
-      <w:proofErr w:type="spellStart"/>
-      <w:r>
-        <w:rPr>
-          <w:rFonts w:eastAsiaTheme="minorEastAsia"/>
-          <w:color w:val="000000" w:themeColor="text1"/>
-          <w:kern w:val="24"/>
-          <w:sz w:val="28"/>
-          <w:szCs w:val="28"/>
-        </w:rPr>
-        <w:t>t</w:t>
+        <w:t>где, t</w:t>
       </w:r>
       <w:r>
         <w:rPr>
@@ -13345,9 +12918,29 @@
           <w:sz w:val="28"/>
           <w:szCs w:val="28"/>
         </w:rPr>
-        <w:t>мд</w:t>
-      </w:r>
-      <w:proofErr w:type="spellEnd"/>
+        <w:t xml:space="preserve">мд </w:t>
+      </w:r>
+      <w:r>
+        <w:rPr>
+          <w:rFonts w:eastAsiaTheme="minorEastAsia"/>
+          <w:color w:val="000000" w:themeColor="text1"/>
+          <w:kern w:val="24"/>
+          <w:sz w:val="28"/>
+          <w:szCs w:val="28"/>
+        </w:rPr>
+        <w:t xml:space="preserve">– минимально допустимая ширина проводника, мм; </w:t>
+      </w:r>
+    </w:p>
+    <w:p>
+      <w:pPr>
+        <w:spacing w:line="276" w:lineRule="auto"/>
+        <w:ind w:left="567" w:firstLine="567"/>
+        <w:textAlignment w:val="baseline"/>
+        <w:rPr>
+          <w:sz w:val="28"/>
+          <w:szCs w:val="28"/>
+        </w:rPr>
+      </w:pPr>
       <w:r>
         <w:rPr>
           <w:rFonts w:eastAsiaTheme="minorEastAsia"/>
@@ -13358,54 +12951,7 @@
           <w:sz w:val="28"/>
           <w:szCs w:val="28"/>
         </w:rPr>
-        <w:t xml:space="preserve"> </w:t>
-      </w:r>
-      <w:r>
-        <w:rPr>
-          <w:rFonts w:eastAsiaTheme="minorEastAsia"/>
-          <w:color w:val="000000" w:themeColor="text1"/>
-          <w:kern w:val="24"/>
-          <w:sz w:val="28"/>
-          <w:szCs w:val="28"/>
-        </w:rPr>
-        <w:t xml:space="preserve">– минимально допустимая ширина проводника, мм; </w:t>
-      </w:r>
-    </w:p>
-    <w:p>
-      <w:pPr>
-        <w:spacing w:line="276" w:lineRule="auto"/>
-        <w:ind w:left="567" w:firstLine="567"/>
-        <w:textAlignment w:val="baseline"/>
-        <w:rPr>
-          <w:sz w:val="28"/>
-          <w:szCs w:val="28"/>
-        </w:rPr>
-      </w:pPr>
-      <w:proofErr w:type="spellStart"/>
-      <w:r>
-        <w:rPr>
-          <w:rFonts w:eastAsiaTheme="minorEastAsia"/>
-          <w:i/>
-          <w:iCs/>
-          <w:color w:val="000000" w:themeColor="text1"/>
-          <w:kern w:val="24"/>
-          <w:sz w:val="28"/>
-          <w:szCs w:val="28"/>
-        </w:rPr>
-        <w:t>Jн</w:t>
-      </w:r>
-      <w:proofErr w:type="spellEnd"/>
-      <w:r>
-        <w:rPr>
-          <w:rFonts w:eastAsiaTheme="minorEastAsia"/>
-          <w:i/>
-          <w:iCs/>
-          <w:color w:val="000000" w:themeColor="text1"/>
-          <w:kern w:val="24"/>
-          <w:sz w:val="28"/>
-          <w:szCs w:val="28"/>
-        </w:rPr>
-        <w:t xml:space="preserve"> </w:t>
+        <w:t xml:space="preserve">Jн </w:t>
       </w:r>
       <w:r>
         <w:rPr>
@@ -14302,7 +13848,6 @@
           <w:szCs w:val="28"/>
         </w:rPr>
       </w:pPr>
-      <w:proofErr w:type="spellStart"/>
       <w:r>
         <w:rPr>
           <w:rFonts w:eastAsiaTheme="minorEastAsia"/>
@@ -14315,7 +13860,6 @@
         </w:rPr>
         <w:t>Δd</w:t>
       </w:r>
-      <w:proofErr w:type="spellEnd"/>
       <w:r>
         <w:rPr>
           <w:rFonts w:eastAsiaTheme="minorEastAsia"/>
@@ -14445,29 +13989,7 @@
           <w:sz w:val="28"/>
           <w:szCs w:val="28"/>
         </w:rPr>
-        <w:t xml:space="preserve">Предельное отклонение диаметров монтажных и переходных отверстий </w:t>
-      </w:r>
-      <w:proofErr w:type="spellStart"/>
-      <w:r>
-        <w:rPr>
-          <w:rFonts w:eastAsiaTheme="minorEastAsia"/>
-          <w:color w:val="000000" w:themeColor="text1"/>
-          <w:kern w:val="24"/>
-          <w:sz w:val="28"/>
-          <w:szCs w:val="28"/>
-        </w:rPr>
-        <w:t>Δd</w:t>
-      </w:r>
-      <w:proofErr w:type="spellEnd"/>
-      <w:r>
-        <w:rPr>
-          <w:rFonts w:eastAsiaTheme="minorEastAsia"/>
-          <w:color w:val="000000" w:themeColor="text1"/>
-          <w:kern w:val="24"/>
-          <w:sz w:val="28"/>
-          <w:szCs w:val="28"/>
-        </w:rPr>
-        <w:t xml:space="preserve"> устанавливают в соответствии с ГОСТ 23751-86. </w:t>
+        <w:t xml:space="preserve">Предельное отклонение диаметров монтажных и переходных отверстий Δd устанавливают в соответствии с ГОСТ 23751-86. </w:t>
       </w:r>
     </w:p>
     <w:p>
@@ -15097,7 +14619,6 @@
           <w:szCs w:val="28"/>
         </w:rPr>
       </w:pPr>
-      <w:proofErr w:type="spellStart"/>
       <w:r>
         <w:rPr>
           <w:rFonts w:eastAsiaTheme="minorEastAsia"/>
@@ -15126,7 +14647,6 @@
         </w:rPr>
         <w:t>bo</w:t>
       </w:r>
-      <w:proofErr w:type="spellEnd"/>
       <w:r>
         <w:rPr>
           <w:rFonts w:eastAsiaTheme="minorEastAsia"/>
@@ -15148,7 +14668,6 @@
           <w:szCs w:val="28"/>
         </w:rPr>
       </w:pPr>
-      <w:proofErr w:type="spellStart"/>
       <w:r>
         <w:rPr>
           <w:rFonts w:eastAsiaTheme="minorEastAsia"/>
@@ -15177,7 +14696,6 @@
         </w:rPr>
         <w:t>tp</w:t>
       </w:r>
-      <w:proofErr w:type="spellEnd"/>
       <w:r>
         <w:rPr>
           <w:rFonts w:eastAsiaTheme="minorEastAsia"/>
@@ -15186,29 +14704,7 @@
           <w:sz w:val="28"/>
           <w:szCs w:val="28"/>
         </w:rPr>
-        <w:t xml:space="preserve"> – величина </w:t>
-      </w:r>
-      <w:proofErr w:type="spellStart"/>
-      <w:r>
-        <w:rPr>
-          <w:rFonts w:eastAsiaTheme="minorEastAsia"/>
-          <w:color w:val="000000" w:themeColor="text1"/>
-          <w:kern w:val="24"/>
-          <w:sz w:val="28"/>
-          <w:szCs w:val="28"/>
-        </w:rPr>
-        <w:t>подтравливания</w:t>
-      </w:r>
-      <w:proofErr w:type="spellEnd"/>
-      <w:r>
-        <w:rPr>
-          <w:rFonts w:eastAsiaTheme="minorEastAsia"/>
-          <w:color w:val="000000" w:themeColor="text1"/>
-          <w:kern w:val="24"/>
-          <w:sz w:val="28"/>
-          <w:szCs w:val="28"/>
-        </w:rPr>
-        <w:t xml:space="preserve"> диэлектрика, которая для МПП принимается равной 0, 03 мм, для ОПП – нулю;</w:t>
+        <w:t xml:space="preserve"> – величина подтравливания диэлектрика, которая для МПП принимается равной 0, 03 мм, для ОПП – нулю;</w:t>
       </w:r>
     </w:p>
     <w:p>
@@ -15319,7 +14815,6 @@
           <w:szCs w:val="28"/>
         </w:rPr>
       </w:pPr>
-      <w:proofErr w:type="spellStart"/>
       <w:r>
         <w:rPr>
           <w:rFonts w:eastAsiaTheme="minorEastAsia"/>
@@ -15348,7 +14843,6 @@
         </w:rPr>
         <w:t>bo</w:t>
       </w:r>
-      <w:proofErr w:type="spellEnd"/>
       <w:r>
         <w:rPr>
           <w:rFonts w:eastAsiaTheme="minorEastAsia"/>
@@ -15373,7 +14867,6 @@
           <w:szCs w:val="28"/>
         </w:rPr>
       </w:pPr>
-      <w:proofErr w:type="spellStart"/>
       <w:r>
         <w:rPr>
           <w:rFonts w:eastAsiaTheme="minorEastAsia"/>
@@ -15387,7 +14880,6 @@
         </w:rPr>
         <w:t>Δt</w:t>
       </w:r>
-      <w:proofErr w:type="spellEnd"/>
       <w:r>
         <w:rPr>
           <w:rFonts w:eastAsiaTheme="minorEastAsia"/>
@@ -15728,10 +15220,10 @@
           <w:numId w:val="33"/>
         </w:numPr>
         <w:tabs>
-          <w:tab w:val="left" w:pos="709"/>
+          <w:tab w:val="left" w:pos="1276"/>
         </w:tabs>
         <w:spacing w:line="276" w:lineRule="auto"/>
-        <w:ind w:left="709" w:firstLine="0"/>
+        <w:ind w:left="1134" w:hanging="425"/>
       </w:pPr>
       <w:r>
         <w:t>минимальная ширина проводника: 0,25 мм. (</w:t>
@@ -15754,10 +15246,10 @@
           <w:numId w:val="33"/>
         </w:numPr>
         <w:tabs>
-          <w:tab w:val="left" w:pos="709"/>
+          <w:tab w:val="left" w:pos="1276"/>
         </w:tabs>
         <w:spacing w:line="276" w:lineRule="auto"/>
-        <w:ind w:left="709" w:firstLine="0"/>
+        <w:ind w:left="1134" w:hanging="425"/>
       </w:pPr>
       <w:r>
         <w:t>топология трассировки: самый короткий (</w:t>
@@ -15852,23 +15344,7 @@
         <w:t>Designer</w:t>
       </w:r>
       <w:r>
-        <w:t xml:space="preserve"> были произведены проверки </w:t>
-      </w:r>
-      <w:proofErr w:type="spellStart"/>
-      <w:r>
-        <w:t>выполненности</w:t>
-      </w:r>
-      <w:proofErr w:type="spellEnd"/>
-      <w:r>
-        <w:t xml:space="preserve"> установленных правил, которую проект успешно прошёл. Скриншот </w:t>
-      </w:r>
-      <w:proofErr w:type="spellStart"/>
-      <w:r>
-        <w:t>оттрасированной</w:t>
-      </w:r>
-      <w:proofErr w:type="spellEnd"/>
-      <w:r>
-        <w:t xml:space="preserve"> печатной платы представлен на рисунке 8.1.</w:t>
+        <w:t xml:space="preserve"> были произведены проверки выполненности установленных правил, которую проект успешно прошёл. Скриншот оттрасированной печатной платы представлен на рисунке 8.1.</w:t>
       </w:r>
     </w:p>
     <w:p>
@@ -15890,10 +15366,10 @@
           <w:noProof/>
         </w:rPr>
         <w:drawing>
-          <wp:inline distT="0" distB="0" distL="0" distR="0" wp14:anchorId="5F7E60CB" wp14:editId="0E543ACB">
-            <wp:extent cx="4257675" cy="5410200"/>
-            <wp:effectExtent l="0" t="0" r="9525" b="0"/>
-            <wp:docPr id="5" name="Рисунок 5"/>
+          <wp:inline distT="0" distB="0" distL="0" distR="0" wp14:anchorId="360EFD5D" wp14:editId="759A2743">
+            <wp:extent cx="5603358" cy="7111886"/>
+            <wp:effectExtent l="0" t="0" r="0" b="0"/>
+            <wp:docPr id="2" name="Рисунок 2"/>
             <wp:cNvGraphicFramePr>
               <a:graphicFrameLocks xmlns:a="http://schemas.openxmlformats.org/drawingml/2006/main" noChangeAspect="1"/>
             </wp:cNvGraphicFramePr>
@@ -15901,23 +15377,36 @@
               <a:graphicData uri="http://schemas.openxmlformats.org/drawingml/2006/picture">
                 <pic:pic xmlns:pic="http://schemas.openxmlformats.org/drawingml/2006/picture">
                   <pic:nvPicPr>
-                    <pic:cNvPr id="1" name=""/>
-                    <pic:cNvPicPr/>
+                    <pic:cNvPr id="0" name="Picture 6"/>
+                    <pic:cNvPicPr>
+                      <a:picLocks noChangeAspect="1" noChangeArrowheads="1"/>
+                    </pic:cNvPicPr>
                   </pic:nvPicPr>
                   <pic:blipFill>
-                    <a:blip r:embed="rId19"/>
+                    <a:blip r:embed="rId19">
+                      <a:extLst>
+                        <a:ext uri="{28A0092B-C50C-407E-A947-70E740481C1C}">
+                          <a14:useLocalDpi xmlns:a14="http://schemas.microsoft.com/office/drawing/2010/main" val="0"/>
+                        </a:ext>
+                      </a:extLst>
+                    </a:blip>
+                    <a:srcRect/>
                     <a:stretch>
                       <a:fillRect/>
                     </a:stretch>
                   </pic:blipFill>
-                  <pic:spPr>
+                  <pic:spPr bwMode="auto">
                     <a:xfrm>
                       <a:off x="0" y="0"/>
-                      <a:ext cx="4257675" cy="5410200"/>
+                      <a:ext cx="5631959" cy="7148187"/>
                     </a:xfrm>
                     <a:prstGeom prst="rect">
                       <a:avLst/>
                     </a:prstGeom>
+                    <a:noFill/>
+                    <a:ln>
+                      <a:noFill/>
+                    </a:ln>
                   </pic:spPr>
                 </pic:pic>
               </a:graphicData>
@@ -15980,8 +15469,26 @@
       <w:pPr>
         <w:pStyle w:val="51"/>
         <w:spacing w:line="276" w:lineRule="auto"/>
-        <w:ind w:firstLine="360"/>
-      </w:pPr>
+        <w:ind w:firstLine="567"/>
+      </w:pPr>
+      <w:r>
+        <w:lastRenderedPageBreak/>
+        <w:t>Черт</w:t>
+      </w:r>
+      <w:bookmarkStart w:id="22" w:name="_Hlk58450453"/>
+      <w:r>
+        <w:t>ё</w:t>
+      </w:r>
+      <w:bookmarkEnd w:id="22"/>
+      <w:r>
+        <w:t xml:space="preserve">ж печатной платы представлен в приложении </w:t>
+      </w:r>
+      <w:r>
+        <w:t>Б</w:t>
+      </w:r>
+      <w:r>
+        <w:t>.</w:t>
+      </w:r>
     </w:p>
     <w:p>
       <w:pPr>
@@ -15990,18 +15497,34 @@
         <w:ind w:firstLine="567"/>
       </w:pPr>
       <w:r>
-        <w:t>Черт</w:t>
-      </w:r>
-      <w:bookmarkStart w:id="22" w:name="_Hlk58450453"/>
+        <w:t>С</w:t>
+      </w:r>
+      <w:r>
+        <w:t>борочный черт</w:t>
+      </w:r>
       <w:r>
         <w:t>ё</w:t>
       </w:r>
-      <w:bookmarkEnd w:id="22"/>
-      <w:r>
-        <w:t xml:space="preserve">ж печатной платы представлен в приложении </w:t>
-      </w:r>
-      <w:r>
-        <w:t>Б</w:t>
+      <w:r>
+        <w:t>ж</w:t>
+      </w:r>
+      <w:r>
+        <w:t xml:space="preserve"> и спецификация на сборочный чертёж</w:t>
+      </w:r>
+      <w:r>
+        <w:t xml:space="preserve"> </w:t>
+      </w:r>
+      <w:r>
+        <w:t>представлен</w:t>
+      </w:r>
+      <w:r>
+        <w:t>ы</w:t>
+      </w:r>
+      <w:r>
+        <w:t xml:space="preserve"> в приложении </w:t>
+      </w:r>
+      <w:r>
+        <w:t>В</w:t>
       </w:r>
       <w:r>
         <w:t>.</w:t>
@@ -16014,25 +15537,13 @@
         <w:ind w:firstLine="567"/>
       </w:pPr>
       <w:r>
-        <w:t>С</w:t>
-      </w:r>
-      <w:r>
-        <w:t>борочный черт</w:t>
-      </w:r>
-      <w:r>
-        <w:t>ё</w:t>
-      </w:r>
-      <w:r>
-        <w:t>ж</w:t>
-      </w:r>
-      <w:r>
-        <w:t xml:space="preserve"> </w:t>
-      </w:r>
-      <w:r>
-        <w:t xml:space="preserve">представлен в приложении </w:t>
-      </w:r>
-      <w:r>
-        <w:t>В</w:t>
+        <w:t xml:space="preserve">Перечень элементов представлен в </w:t>
+      </w:r>
+      <w:r>
+        <w:t xml:space="preserve">приложении </w:t>
+      </w:r>
+      <w:r>
+        <w:t>Г</w:t>
       </w:r>
       <w:r>
         <w:t>.</w:t>
@@ -16243,16 +15754,8 @@
         <w:rPr>
           <w:sz w:val="28"/>
         </w:rPr>
-        <w:t xml:space="preserve">передачу результатов проектирования в систему </w:t>
-      </w:r>
-      <w:proofErr w:type="spellStart"/>
-      <w:r>
-        <w:rPr>
-          <w:sz w:val="28"/>
-        </w:rPr>
-        <w:t>AutoCAD</w:t>
-      </w:r>
-      <w:proofErr w:type="spellEnd"/>
+        <w:t>передачу результатов проектирования в систему AutoCAD</w:t>
+      </w:r>
       <w:r>
         <w:rPr>
           <w:sz w:val="28"/>
@@ -16480,7 +15983,6 @@
           </w:rPr>
           <w:t>://</w:t>
         </w:r>
-        <w:proofErr w:type="spellStart"/>
         <w:r>
           <w:rPr>
             <w:rStyle w:val="a5"/>
@@ -16490,7 +15992,6 @@
           </w:rPr>
           <w:t>ru</w:t>
         </w:r>
-        <w:proofErr w:type="spellEnd"/>
         <w:r>
           <w:rPr>
             <w:rStyle w:val="a5"/>
@@ -16499,7 +16000,6 @@
           </w:rPr>
           <w:t>.</w:t>
         </w:r>
-        <w:proofErr w:type="spellStart"/>
         <w:r>
           <w:rPr>
             <w:rStyle w:val="a5"/>
@@ -16509,7 +16009,6 @@
           </w:rPr>
           <w:t>wikipedia</w:t>
         </w:r>
-        <w:proofErr w:type="spellEnd"/>
         <w:r>
           <w:rPr>
             <w:rStyle w:val="a5"/>
@@ -16644,7 +16143,6 @@
         </w:rPr>
         <w:t xml:space="preserve">[3] – Статья про САПР </w:t>
       </w:r>
-      <w:proofErr w:type="spellStart"/>
       <w:r>
         <w:rPr>
           <w:color w:val="202122"/>
@@ -16652,29 +16150,8 @@
           <w:szCs w:val="28"/>
           <w:shd w:val="clear" w:color="auto" w:fill="FFFFFF"/>
         </w:rPr>
-        <w:t>Altium</w:t>
-      </w:r>
-      <w:proofErr w:type="spellEnd"/>
-      <w:r>
-        <w:rPr>
-          <w:color w:val="202122"/>
-          <w:sz w:val="28"/>
-          <w:szCs w:val="28"/>
-          <w:shd w:val="clear" w:color="auto" w:fill="FFFFFF"/>
-        </w:rPr>
-        <w:t xml:space="preserve"> </w:t>
-      </w:r>
-      <w:proofErr w:type="spellStart"/>
-      <w:r>
-        <w:rPr>
-          <w:color w:val="202122"/>
-          <w:sz w:val="28"/>
-          <w:szCs w:val="28"/>
-          <w:shd w:val="clear" w:color="auto" w:fill="FFFFFF"/>
-        </w:rPr>
-        <w:t>Designer</w:t>
-      </w:r>
-      <w:proofErr w:type="spellEnd"/>
+        <w:t>Altium Designer</w:t>
+      </w:r>
       <w:r>
         <w:rPr>
           <w:rFonts w:cs="Arial"/>
@@ -16738,7 +16215,6 @@
         </w:rPr>
         <w:t>://</w:t>
       </w:r>
-      <w:proofErr w:type="spellStart"/>
       <w:r>
         <w:rPr>
           <w:color w:val="auto"/>
@@ -16749,7 +16225,6 @@
         </w:rPr>
         <w:t>ru</w:t>
       </w:r>
-      <w:proofErr w:type="spellEnd"/>
       <w:r>
         <w:rPr>
           <w:color w:val="auto"/>
@@ -16759,7 +16234,6 @@
         </w:rPr>
         <w:t>.</w:t>
       </w:r>
-      <w:proofErr w:type="spellStart"/>
       <w:r>
         <w:rPr>
           <w:color w:val="auto"/>
@@ -16770,7 +16244,6 @@
         </w:rPr>
         <w:t>wikipedia</w:t>
       </w:r>
-      <w:proofErr w:type="spellEnd"/>
       <w:r>
         <w:rPr>
           <w:color w:val="auto"/>
@@ -16907,55 +16380,7 @@
           <w:iCs/>
           <w:sz w:val="28"/>
         </w:rPr>
-        <w:t xml:space="preserve">Романов Ф.И., </w:t>
-      </w:r>
-      <w:proofErr w:type="spellStart"/>
-      <w:r>
-        <w:rPr>
-          <w:iCs/>
-          <w:sz w:val="28"/>
-        </w:rPr>
-        <w:t>Шахнов</w:t>
-      </w:r>
-      <w:proofErr w:type="spellEnd"/>
-      <w:r>
-        <w:rPr>
-          <w:iCs/>
-          <w:sz w:val="28"/>
-        </w:rPr>
-        <w:t xml:space="preserve"> В.А., Конструирование систем микро- и персональных ЭВМ. – М.: </w:t>
-      </w:r>
-      <w:proofErr w:type="spellStart"/>
-      <w:r>
-        <w:rPr>
-          <w:iCs/>
-          <w:sz w:val="28"/>
-        </w:rPr>
-        <w:t>Высш</w:t>
-      </w:r>
-      <w:proofErr w:type="spellEnd"/>
-      <w:r>
-        <w:rPr>
-          <w:iCs/>
-          <w:sz w:val="28"/>
-        </w:rPr>
-        <w:t xml:space="preserve">. </w:t>
-      </w:r>
-      <w:proofErr w:type="spellStart"/>
-      <w:r>
-        <w:rPr>
-          <w:iCs/>
-          <w:sz w:val="28"/>
-        </w:rPr>
-        <w:t>шк</w:t>
-      </w:r>
-      <w:proofErr w:type="spellEnd"/>
-      <w:r>
-        <w:rPr>
-          <w:iCs/>
-          <w:sz w:val="28"/>
-        </w:rPr>
-        <w:t>., 1995</w:t>
+        <w:t>Романов Ф.И., Шахнов В.А., Конструирование систем микро- и персональных ЭВМ. – М.: Высш. шк., 1995</w:t>
       </w:r>
       <w:r>
         <w:rPr>
@@ -17115,7 +16540,6 @@
       <w:bookmarkEnd w:id="27"/>
       <w:bookmarkEnd w:id="28"/>
     </w:p>
-    <w:p/>
     <w:sectPr>
       <w:footerReference w:type="default" r:id="rId22"/>
       <w:pgSz w:w="11906" w:h="16838"/>

</xml_diff>